<commit_message>
Disambiguate HTC Referencing sample doc
Update HTC Referencing sample doc to make clear that it is not the authoritative HTC referencing style guide.
</commit_message>
<xml_diff>
--- a/HTC Referencing.docx
+++ b/HTC Referencing.docx
@@ -12,7 +12,60 @@
         <w:rPr>
           <w:rStyle w:val="TitleChar"/>
         </w:rPr>
-        <w:t>Referencing (HTC)</w:t>
+        <w:t>UHI HTC (short-title) CSL Sampler</w:t>
+      </w:r>
+    </w:p>
+    <w:p>
+      <w:pPr>
+        <w:rPr>
+          <w:rStyle w:val="Strong"/>
+        </w:rPr>
+      </w:pPr>
+      <w:r>
+        <w:rPr>
+          <w:rStyle w:val="Strong"/>
+        </w:rPr>
+        <w:t xml:space="preserve">This document demonstrates the results of using the </w:t>
+      </w:r>
+      <w:r>
+        <w:rPr>
+          <w:rStyle w:val="Strong"/>
+        </w:rPr>
+        <w:t>UHI HTC (short-title</w:t>
+      </w:r>
+      <w:r>
+        <w:rPr>
+          <w:rStyle w:val="Strong"/>
+        </w:rPr>
+        <w:t>) CSL for a copy of the HTC reference style guide retrieved from the HTC handbook at:</w:t>
+      </w:r>
+    </w:p>
+    <w:p>
+      <w:pPr>
+        <w:rPr>
+          <w:rStyle w:val="Strong"/>
+        </w:rPr>
+      </w:pPr>
+      <w:hyperlink r:id="rId8" w:history="1">
+        <w:r>
+          <w:rPr>
+            <w:rStyle w:val="Hyperlink"/>
+          </w:rPr>
+          <w:t>https://www.htc.uhi.ac.uk/t4-media/one-web/htc/students-and-staff/HTC_Referencing_Guide.pdf</w:t>
+        </w:r>
+      </w:hyperlink>
+    </w:p>
+    <w:p>
+      <w:pPr>
+        <w:rPr>
+          <w:rStyle w:val="Strong"/>
+        </w:rPr>
+      </w:pPr>
+      <w:r>
+        <w:rPr>
+          <w:rStyle w:val="Strong"/>
+        </w:rPr>
+        <w:t>This document is not the authoritative HTC reference style guide and should not be treated as such.</w:t>
       </w:r>
     </w:p>
     <w:p>
@@ -25,7 +78,12 @@
     </w:p>
     <w:p>
       <w:r>
-        <w:t>The following guidelines outline the basic features of quoting and referencing in academic writing.</w:t>
+        <w:t>The follow</w:t>
+      </w:r>
+      <w:bookmarkStart w:id="0" w:name="_GoBack"/>
+      <w:bookmarkEnd w:id="0"/>
+      <w:r>
+        <w:t>ing guidelines outline the basic features of quoting and referencing in academic writing.</w:t>
       </w:r>
     </w:p>
     <w:p>
@@ -150,6 +208,7 @@
         <w:t xml:space="preserve"> </w:t>
       </w:r>
       <w:r>
+        <w:lastRenderedPageBreak/>
         <w:t>world where human initiatives always lead to disaster, and a reaffirmation</w:t>
       </w:r>
       <w:r>
@@ -208,6 +267,7 @@
         <w:pStyle w:val="Heading2"/>
       </w:pPr>
       <w:r>
+        <w:lastRenderedPageBreak/>
         <w:t>Footnoting Conventions</w:t>
       </w:r>
     </w:p>
@@ -330,6 +390,7 @@
         <w:pStyle w:val="Heading4"/>
       </w:pPr>
       <w:r>
+        <w:lastRenderedPageBreak/>
         <w:t>Edited or reference book</w:t>
       </w:r>
     </w:p>
@@ -523,6 +584,7 @@
         <w:pStyle w:val="Heading4"/>
       </w:pPr>
       <w:r>
+        <w:lastRenderedPageBreak/>
         <w:t>e-books</w:t>
       </w:r>
     </w:p>
@@ -635,6 +697,7 @@
         <w:pStyle w:val="Heading2"/>
       </w:pPr>
       <w:r>
+        <w:lastRenderedPageBreak/>
         <w:t>Bibliography</w:t>
       </w:r>
     </w:p>
@@ -729,15 +792,7 @@
         <w:rPr>
           <w:rFonts w:ascii="Calibri" w:hAnsi="Calibri" w:cs="Calibri"/>
         </w:rPr>
-        <w:t>Bragg, Melvyn, ‘Prayer’, In Our Time - BBC Radio 4 &lt;http://www.bbc.co.uk/programmes/p005465m&gt; [accesse</w:t>
-      </w:r>
-      <w:bookmarkStart w:id="0" w:name="_GoBack"/>
-      <w:bookmarkEnd w:id="0"/>
-      <w:r>
-        <w:rPr>
-          <w:rFonts w:ascii="Calibri" w:hAnsi="Calibri" w:cs="Calibri"/>
-        </w:rPr>
-        <w:t>d 8 June 2016]</w:t>
+        <w:t>Bragg, Melvyn, ‘Prayer’, In Our Time - BBC Radio 4 &lt;http://www.bbc.co.uk/programmes/p005465m&gt; [accessed 8 June 2016]</w:t>
       </w:r>
     </w:p>
     <w:p>
@@ -987,6 +1042,7 @@
         <w:rPr>
           <w:rFonts w:ascii="Calibri" w:hAnsi="Calibri" w:cs="Calibri"/>
         </w:rPr>
+        <w:lastRenderedPageBreak/>
         <w:t xml:space="preserve">McGowan, A.T.B, ed., </w:t>
       </w:r>
       <w:r>
@@ -1066,6 +1122,7 @@
       </w:r>
     </w:p>
     <w:sectPr>
+      <w:headerReference w:type="default" r:id="rId9"/>
       <w:pgSz w:w="12240" w:h="15840"/>
       <w:pgMar w:top="1440" w:right="1608" w:bottom="1440" w:left="1560" w:header="720" w:footer="720" w:gutter="0"/>
       <w:cols w:space="720"/>
@@ -2110,6 +2167,63 @@
     </w:p>
   </w:footnote>
 </w:footnotes>
+</file>
+
+<file path=word/header1.xml><?xml version="1.0" encoding="utf-8"?>
+<w:hdr xmlns:wpc="http://schemas.microsoft.com/office/word/2010/wordprocessingCanvas" xmlns:cx="http://schemas.microsoft.com/office/drawing/2014/chartex" xmlns:cx1="http://schemas.microsoft.com/office/drawing/2015/9/8/chartex" xmlns:cx2="http://schemas.microsoft.com/office/drawing/2015/10/21/chartex" xmlns:cx3="http://schemas.microsoft.com/office/drawing/2016/5/9/chartex" xmlns:cx4="http://schemas.microsoft.com/office/drawing/2016/5/10/chartex" xmlns:cx5="http://schemas.microsoft.com/office/drawing/2016/5/11/chartex" xmlns:cx6="http://schemas.microsoft.com/office/drawing/2016/5/12/chartex" xmlns:cx7="http://schemas.microsoft.com/office/drawing/2016/5/13/chartex" xmlns:cx8="http://schemas.microsoft.com/office/drawing/2016/5/14/chartex" xmlns:mc="http://schemas.openxmlformats.org/markup-compatibility/2006" xmlns:aink="http://schemas.microsoft.com/office/drawing/2016/ink" xmlns:am3d="http://schemas.microsoft.com/office/drawing/2017/model3d" xmlns:o="urn:schemas-microsoft-com:office:office" xmlns:r="http://schemas.openxmlformats.org/officeDocument/2006/relationships" xmlns:m="http://schemas.openxmlformats.org/officeDocument/2006/math" xmlns:v="urn:schemas-microsoft-com:vml" xmlns:wp14="http://schemas.microsoft.com/office/word/2010/wordprocessingDrawing" xmlns:wp="http://schemas.openxmlformats.org/drawingml/2006/wordprocessingDrawing" xmlns:w10="urn:schemas-microsoft-com:office:word" xmlns:w="http://schemas.openxmlformats.org/wordprocessingml/2006/main" xmlns:w14="http://schemas.microsoft.com/office/word/2010/wordml" xmlns:w15="http://schemas.microsoft.com/office/word/2012/wordml" xmlns:w16cid="http://schemas.microsoft.com/office/word/2016/wordml/cid" xmlns:w16se="http://schemas.microsoft.com/office/word/2015/wordml/symex" xmlns:wpg="http://schemas.microsoft.com/office/word/2010/wordprocessingGroup" xmlns:wpi="http://schemas.microsoft.com/office/word/2010/wordprocessingInk" xmlns:wne="http://schemas.microsoft.com/office/word/2006/wordml" xmlns:wps="http://schemas.microsoft.com/office/word/2010/wordprocessingShape" mc:Ignorable="w14 w15 w16se w16cid wp14">
+  <w:sdt>
+    <w:sdtPr>
+      <w:id w:val="422854219"/>
+      <w:docPartObj>
+        <w:docPartGallery w:val="Watermarks"/>
+        <w:docPartUnique/>
+      </w:docPartObj>
+    </w:sdtPr>
+    <w:sdtContent>
+      <w:p>
+        <w:pPr>
+          <w:pStyle w:val="Header"/>
+        </w:pPr>
+        <w:r>
+          <w:rPr>
+            <w:noProof/>
+          </w:rPr>
+          <w:pict w14:anchorId="18B4FDC9">
+            <v:shapetype id="_x0000_t136" coordsize="21600,21600" o:spt="136" adj="10800" path="m@7,l@8,m@5,21600l@6,21600e">
+              <v:formulas>
+                <v:f eqn="sum #0 0 10800"/>
+                <v:f eqn="prod #0 2 1"/>
+                <v:f eqn="sum 21600 0 @1"/>
+                <v:f eqn="sum 0 0 @2"/>
+                <v:f eqn="sum 21600 0 @3"/>
+                <v:f eqn="if @0 @3 0"/>
+                <v:f eqn="if @0 21600 @1"/>
+                <v:f eqn="if @0 0 @2"/>
+                <v:f eqn="if @0 @4 21600"/>
+                <v:f eqn="mid @5 @6"/>
+                <v:f eqn="mid @8 @5"/>
+                <v:f eqn="mid @7 @8"/>
+                <v:f eqn="mid @6 @7"/>
+                <v:f eqn="sum @6 0 @5"/>
+              </v:formulas>
+              <v:path textpathok="t" o:connecttype="custom" o:connectlocs="@9,0;@10,10800;@11,21600;@12,10800" o:connectangles="270,180,90,0"/>
+              <v:textpath on="t" fitshape="t"/>
+              <v:handles>
+                <v:h position="#0,bottomRight" xrange="6629,14971"/>
+              </v:handles>
+              <o:lock v:ext="edit" text="t" shapetype="t"/>
+            </v:shapetype>
+            <v:shape id="PowerPlusWaterMarkObject138084767" o:spid="_x0000_s2049" type="#_x0000_t136" style="position:absolute;left:0;text-align:left;margin-left:0;margin-top:0;width:447.65pt;height:191.85pt;rotation:315;z-index:-251657216;mso-position-horizontal:center;mso-position-horizontal-relative:margin;mso-position-vertical:center;mso-position-vertical-relative:margin" o:allowincell="f" fillcolor="#747070 [1614]" stroked="f">
+              <v:fill opacity=".5"/>
+              <v:textpath style="font-family:&quot;Calibri&quot;;font-size:1pt" string="SAMPLE"/>
+              <w10:wrap anchorx="margin" anchory="margin"/>
+            </v:shape>
+          </w:pict>
+        </w:r>
+      </w:p>
+    </w:sdtContent>
+  </w:sdt>
+</w:hdr>
 </file>
 
 <file path=word/numbering.xml><?xml version="1.0" encoding="utf-8"?>
@@ -3349,6 +3463,83 @@
       <w:ind w:left="720" w:hanging="720"/>
     </w:pPr>
   </w:style>
+  <w:style w:type="character" w:styleId="Hyperlink">
+    <w:name w:val="Hyperlink"/>
+    <w:basedOn w:val="DefaultParagraphFont"/>
+    <w:uiPriority w:val="99"/>
+    <w:unhideWhenUsed/>
+    <w:rsid w:val="007B1FB4"/>
+    <w:rPr>
+      <w:color w:val="0563C1" w:themeColor="hyperlink"/>
+      <w:u w:val="single"/>
+    </w:rPr>
+  </w:style>
+  <w:style w:type="character" w:styleId="UnresolvedMention">
+    <w:name w:val="Unresolved Mention"/>
+    <w:basedOn w:val="DefaultParagraphFont"/>
+    <w:uiPriority w:val="99"/>
+    <w:semiHidden/>
+    <w:unhideWhenUsed/>
+    <w:rsid w:val="007B1FB4"/>
+    <w:rPr>
+      <w:color w:val="605E5C"/>
+      <w:shd w:val="clear" w:color="auto" w:fill="E1DFDD"/>
+    </w:rPr>
+  </w:style>
+  <w:style w:type="paragraph" w:styleId="Header">
+    <w:name w:val="header"/>
+    <w:basedOn w:val="Normal"/>
+    <w:link w:val="HeaderChar"/>
+    <w:uiPriority w:val="99"/>
+    <w:unhideWhenUsed/>
+    <w:rsid w:val="007B1FB4"/>
+    <w:pPr>
+      <w:tabs>
+        <w:tab w:val="center" w:pos="4513"/>
+        <w:tab w:val="right" w:pos="9026"/>
+      </w:tabs>
+      <w:spacing w:after="0" w:line="240" w:lineRule="auto"/>
+    </w:pPr>
+  </w:style>
+  <w:style w:type="character" w:customStyle="1" w:styleId="HeaderChar">
+    <w:name w:val="Header Char"/>
+    <w:basedOn w:val="DefaultParagraphFont"/>
+    <w:link w:val="Header"/>
+    <w:uiPriority w:val="99"/>
+    <w:rsid w:val="007B1FB4"/>
+    <w:rPr>
+      <w:sz w:val="24"/>
+      <w:szCs w:val="24"/>
+      <w:lang w:val="en-GB" w:eastAsia="en-GB"/>
+    </w:rPr>
+  </w:style>
+  <w:style w:type="paragraph" w:styleId="Footer">
+    <w:name w:val="footer"/>
+    <w:basedOn w:val="Normal"/>
+    <w:link w:val="FooterChar"/>
+    <w:uiPriority w:val="99"/>
+    <w:unhideWhenUsed/>
+    <w:rsid w:val="007B1FB4"/>
+    <w:pPr>
+      <w:tabs>
+        <w:tab w:val="center" w:pos="4513"/>
+        <w:tab w:val="right" w:pos="9026"/>
+      </w:tabs>
+      <w:spacing w:after="0" w:line="240" w:lineRule="auto"/>
+    </w:pPr>
+  </w:style>
+  <w:style w:type="character" w:customStyle="1" w:styleId="FooterChar">
+    <w:name w:val="Footer Char"/>
+    <w:basedOn w:val="DefaultParagraphFont"/>
+    <w:link w:val="Footer"/>
+    <w:uiPriority w:val="99"/>
+    <w:rsid w:val="007B1FB4"/>
+    <w:rPr>
+      <w:sz w:val="24"/>
+      <w:szCs w:val="24"/>
+      <w:lang w:val="en-GB" w:eastAsia="en-GB"/>
+    </w:rPr>
+  </w:style>
 </w:styles>
 </file>
 
@@ -3618,7 +3809,7 @@
 </file>
 
 <file path=customXml/itemProps1.xml><?xml version="1.0" encoding="utf-8"?>
-<ds:datastoreItem xmlns:ds="http://schemas.openxmlformats.org/officeDocument/2006/customXml" ds:itemID="{17D7FCC0-D53C-4788-9A1C-B46F6AE2579A}">
+<ds:datastoreItem xmlns:ds="http://schemas.openxmlformats.org/officeDocument/2006/customXml" ds:itemID="{D70617FE-5BFA-45EE-827E-50EA7AD97D75}">
   <ds:schemaRefs>
     <ds:schemaRef ds:uri="http://schemas.openxmlformats.org/officeDocument/2006/bibliography"/>
   </ds:schemaRefs>

</xml_diff>

<commit_message>
Updated HTC Referencing sample document with latest CSL.
</commit_message>
<xml_diff>
--- a/HTC Referencing.docx
+++ b/HTC Referencing.docx
@@ -70,20 +70,153 @@
     </w:p>
     <w:p>
       <w:pPr>
+        <w:rPr>
+          <w:rStyle w:val="Strong"/>
+          <w:b w:val="0"/>
+          <w:bCs w:val="0"/>
+        </w:rPr>
+      </w:pPr>
+      <w:r>
+        <w:rPr>
+          <w:rStyle w:val="Strong"/>
+          <w:b w:val="0"/>
+          <w:bCs w:val="0"/>
+        </w:rPr>
+        <w:t xml:space="preserve">The citations and bibliography in this document were created </w:t>
+      </w:r>
+      <w:r>
+        <w:rPr>
+          <w:rStyle w:val="Strong"/>
+          <w:b w:val="0"/>
+          <w:bCs w:val="0"/>
+        </w:rPr>
+        <w:t xml:space="preserve">using </w:t>
+      </w:r>
+      <w:r>
+        <w:rPr>
+          <w:rStyle w:val="Strong"/>
+          <w:b w:val="0"/>
+          <w:bCs w:val="0"/>
+        </w:rPr>
+        <w:t xml:space="preserve">reference </w:t>
+      </w:r>
+      <w:r>
+        <w:rPr>
+          <w:rStyle w:val="Strong"/>
+          <w:b w:val="0"/>
+          <w:bCs w:val="0"/>
+        </w:rPr>
+        <w:t xml:space="preserve">data </w:t>
+      </w:r>
+      <w:r>
+        <w:rPr>
+          <w:rStyle w:val="Strong"/>
+          <w:b w:val="0"/>
+          <w:bCs w:val="0"/>
+        </w:rPr>
+        <w:t>imported from:</w:t>
+      </w:r>
+    </w:p>
+    <w:p>
+      <w:pPr>
+        <w:rPr>
+          <w:rStyle w:val="Strong"/>
+        </w:rPr>
+      </w:pPr>
+      <w:hyperlink r:id="rId9" w:history="1">
+        <w:r>
+          <w:rPr>
+            <w:rStyle w:val="Hyperlink"/>
+          </w:rPr>
+          <w:t>https://raw.githubusercontent.com/bbsgfalconer/uhi-htc-citation-style-language/d0745b7fbfada688c4ad5f0823667cb66438b8f8/Example%20References.ris</w:t>
+        </w:r>
+      </w:hyperlink>
+    </w:p>
+    <w:p>
+      <w:pPr>
+        <w:rPr>
+          <w:rStyle w:val="SubtleEmphasis"/>
+          <w:i w:val="0"/>
+          <w:iCs w:val="0"/>
+        </w:rPr>
+      </w:pPr>
+      <w:r>
+        <w:rPr>
+          <w:rStyle w:val="SubtleEmphasis"/>
+          <w:i w:val="0"/>
+          <w:iCs w:val="0"/>
+        </w:rPr>
+        <w:t xml:space="preserve">The </w:t>
+      </w:r>
+      <w:r>
+        <w:rPr>
+          <w:rStyle w:val="SubtleEmphasis"/>
+          <w:i w:val="0"/>
+          <w:iCs w:val="0"/>
+        </w:rPr>
+        <w:t>citations and bibliography are formatted according to the Citation Style Language (CSL) from:</w:t>
+      </w:r>
+    </w:p>
+    <w:p>
+      <w:pPr>
+        <w:rPr>
+          <w:rStyle w:val="SubtleEmphasis"/>
+          <w:i w:val="0"/>
+          <w:iCs w:val="0"/>
+        </w:rPr>
+      </w:pPr>
+      <w:hyperlink r:id="rId10" w:history="1">
+        <w:r>
+          <w:rPr>
+            <w:rStyle w:val="Hyperlink"/>
+          </w:rPr>
+          <w:t>https://raw.githubusercontent.com/bbsgfalconer/uhi-htc-citation-style-language/d0745b7fbfada688c4ad5f0823667cb66438b8f8/university-of-the-highlands-and-islands-highland-theological-college.csl</w:t>
+        </w:r>
+      </w:hyperlink>
+      <w:r>
+        <w:rPr>
+          <w:rStyle w:val="SubtleEmphasis"/>
+          <w:i w:val="0"/>
+          <w:iCs w:val="0"/>
+        </w:rPr>
+        <w:t xml:space="preserve"> </w:t>
+      </w:r>
+    </w:p>
+    <w:p>
+      <w:pPr>
+        <w:rPr>
+          <w:rStyle w:val="SubtleEmphasis"/>
+          <w:i w:val="0"/>
+          <w:iCs w:val="0"/>
+        </w:rPr>
+      </w:pPr>
+    </w:p>
+    <w:p>
+      <w:pPr>
         <w:pStyle w:val="Heading2"/>
-      </w:pPr>
-      <w:r>
-        <w:t>Quotations and Referencing</w:t>
-      </w:r>
-    </w:p>
-    <w:p>
-      <w:r>
-        <w:t>The follow</w:t>
-      </w:r>
+        <w:sectPr>
+          <w:headerReference w:type="default" r:id="rId11"/>
+          <w:pgSz w:w="12240" w:h="15840"/>
+          <w:pgMar w:top="1440" w:right="1608" w:bottom="1440" w:left="1560" w:header="720" w:footer="720" w:gutter="0"/>
+          <w:cols w:space="720"/>
+          <w:docGrid w:linePitch="360"/>
+        </w:sectPr>
+      </w:pPr>
+    </w:p>
+    <w:p>
+      <w:pPr>
+        <w:pStyle w:val="Heading2"/>
+      </w:pPr>
       <w:bookmarkStart w:id="0" w:name="_GoBack"/>
       <w:bookmarkEnd w:id="0"/>
       <w:r>
-        <w:t>ing guidelines outline the basic features of quoting and referencing in academic writing.</w:t>
+        <w:lastRenderedPageBreak/>
+        <w:t>Quotations and Referencing</w:t>
+      </w:r>
+    </w:p>
+    <w:p>
+      <w:r>
+        <w:t>The following guidelines outline the basic features of quoting and referencing in academic writing.</w:t>
       </w:r>
     </w:p>
     <w:p>
@@ -208,7 +341,6 @@
         <w:t xml:space="preserve"> </w:t>
       </w:r>
       <w:r>
-        <w:lastRenderedPageBreak/>
         <w:t>world where human initiatives always lead to disaster, and a reaffirmation</w:t>
       </w:r>
       <w:r>
@@ -725,14 +857,14 @@
       <w:pPr>
         <w:pStyle w:val="Bibliography"/>
         <w:rPr>
-          <w:rFonts w:ascii="Calibri" w:hAnsi="Calibri" w:cs="Calibri"/>
+          <w:rFonts w:ascii="Calibri" w:hAnsi="Calibri" w:cs="Times New Roman"/>
         </w:rPr>
       </w:pPr>
       <w:r>
         <w:fldChar w:fldCharType="begin"/>
       </w:r>
       <w:r>
-        <w:instrText xml:space="preserve"> ADDIN ZOTERO_BIBL {"uncited":[],"omitted":[],"custom":[]} CSL_BIBLIOGRAPHY </w:instrText>
+        <w:instrText xml:space="preserve"> ADDIN ZOTERO_BIBL {"uncited":[["http://zotero.org/groups/2555595/items/CYPJDR3K"],["http://zotero.org/groups/2555595/items/PCCFHUP8"]],"omitted":[],"custom":[]} CSL_BIBLIOGRAPHY </w:instrText>
       </w:r>
       <w:r>
         <w:fldChar w:fldCharType="separate"/>
@@ -740,20 +872,20 @@
       <w:proofErr w:type="spellStart"/>
       <w:r>
         <w:rPr>
-          <w:rFonts w:ascii="Calibri" w:hAnsi="Calibri" w:cs="Calibri"/>
+          <w:rFonts w:ascii="Calibri" w:hAnsi="Calibri" w:cs="Times New Roman"/>
         </w:rPr>
         <w:t>Berkouwer</w:t>
       </w:r>
       <w:proofErr w:type="spellEnd"/>
       <w:r>
         <w:rPr>
-          <w:rFonts w:ascii="Calibri" w:hAnsi="Calibri" w:cs="Calibri"/>
+          <w:rFonts w:ascii="Calibri" w:hAnsi="Calibri" w:cs="Times New Roman"/>
         </w:rPr>
         <w:t xml:space="preserve">, G. C, </w:t>
       </w:r>
       <w:r>
         <w:rPr>
-          <w:rFonts w:ascii="Calibri" w:hAnsi="Calibri" w:cs="Calibri"/>
+          <w:rFonts w:ascii="Calibri" w:hAnsi="Calibri" w:cs="Times New Roman"/>
           <w:i/>
           <w:iCs/>
         </w:rPr>
@@ -761,359 +893,414 @@
       </w:r>
       <w:r>
         <w:rPr>
-          <w:rFonts w:ascii="Calibri" w:hAnsi="Calibri" w:cs="Calibri"/>
+          <w:rFonts w:ascii="Calibri" w:hAnsi="Calibri" w:cs="Times New Roman"/>
         </w:rPr>
         <w:t xml:space="preserve">, Studies in </w:t>
       </w:r>
       <w:proofErr w:type="spellStart"/>
       <w:r>
         <w:rPr>
-          <w:rFonts w:ascii="Calibri" w:hAnsi="Calibri" w:cs="Calibri"/>
+          <w:rFonts w:ascii="Calibri" w:hAnsi="Calibri" w:cs="Times New Roman"/>
         </w:rPr>
         <w:t>Dogmatics</w:t>
       </w:r>
       <w:proofErr w:type="spellEnd"/>
       <w:r>
         <w:rPr>
-          <w:rFonts w:ascii="Calibri" w:hAnsi="Calibri" w:cs="Calibri"/>
-        </w:rPr>
-        <w:t xml:space="preserve"> (Grand Rapids: Eerdmans, 1980)</w:t>
+          <w:rFonts w:ascii="Calibri" w:hAnsi="Calibri" w:cs="Times New Roman"/>
+        </w:rPr>
+        <w:t xml:space="preserve"> (Grand Rapids: Eerdmans, 1980).</w:t>
       </w:r>
     </w:p>
     <w:p>
       <w:pPr>
         <w:pStyle w:val="Bibliography"/>
-        <w:jc w:val="left"/>
-        <w:rPr>
-          <w:rFonts w:ascii="Calibri" w:hAnsi="Calibri" w:cs="Calibri"/>
-        </w:rPr>
-      </w:pPr>
-      <w:r>
-        <w:rPr>
-          <w:rFonts w:ascii="Calibri" w:hAnsi="Calibri" w:cs="Calibri"/>
-        </w:rPr>
-        <w:t>Bragg, Melvyn, ‘Prayer’, In Our Time - BBC Radio 4 &lt;http://www.bbc.co.uk/programmes/p005465m&gt; [accessed 8 June 2016]</w:t>
+        <w:rPr>
+          <w:rFonts w:ascii="Calibri" w:hAnsi="Calibri" w:cs="Times New Roman"/>
+        </w:rPr>
+      </w:pPr>
+      <w:r>
+        <w:rPr>
+          <w:rFonts w:ascii="Calibri" w:hAnsi="Calibri" w:cs="Times New Roman"/>
+        </w:rPr>
+        <w:t>Bragg, Melvyn, ‘Prayer’, In Our Time - BBC Radio 4, 1999 &lt;http://www.bbc.co.uk/programmes/p005465m&gt; [accessed 8 June 2016].</w:t>
       </w:r>
     </w:p>
     <w:p>
       <w:pPr>
         <w:pStyle w:val="Bibliography"/>
         <w:rPr>
-          <w:rFonts w:ascii="Calibri" w:hAnsi="Calibri" w:cs="Calibri"/>
-        </w:rPr>
-      </w:pPr>
-      <w:r>
-        <w:rPr>
-          <w:rFonts w:ascii="Calibri" w:hAnsi="Calibri" w:cs="Calibri"/>
+          <w:rFonts w:ascii="Calibri" w:hAnsi="Calibri" w:cs="Times New Roman"/>
+        </w:rPr>
+      </w:pPr>
+      <w:r>
+        <w:rPr>
+          <w:rFonts w:ascii="Calibri" w:hAnsi="Calibri" w:cs="Times New Roman"/>
         </w:rPr>
         <w:t xml:space="preserve">Bray, Gerald Lewis, </w:t>
       </w:r>
       <w:r>
         <w:rPr>
-          <w:rFonts w:ascii="Calibri" w:hAnsi="Calibri" w:cs="Calibri"/>
+          <w:rFonts w:ascii="Calibri" w:hAnsi="Calibri" w:cs="Times New Roman"/>
           <w:i/>
           <w:iCs/>
         </w:rPr>
-        <w:t>God Has Spoken : A History of Christian Theology</w:t>
-      </w:r>
-      <w:r>
-        <w:rPr>
-          <w:rFonts w:ascii="Calibri" w:hAnsi="Calibri" w:cs="Calibri"/>
-        </w:rPr>
-        <w:t xml:space="preserve"> (Wheaton: Crossway, 2014), /z-</w:t>
+        <w:t>Creeds, Councils and Christ</w:t>
+      </w:r>
+      <w:r>
+        <w:rPr>
+          <w:rFonts w:ascii="Calibri" w:hAnsi="Calibri" w:cs="Times New Roman"/>
+        </w:rPr>
+        <w:t xml:space="preserve"> (</w:t>
       </w:r>
       <w:proofErr w:type="spellStart"/>
       <w:r>
         <w:rPr>
-          <w:rFonts w:ascii="Calibri" w:hAnsi="Calibri" w:cs="Calibri"/>
-        </w:rPr>
-        <w:t>wcorg</w:t>
+          <w:rFonts w:ascii="Calibri" w:hAnsi="Calibri" w:cs="Times New Roman"/>
+        </w:rPr>
+        <w:t>Fearn</w:t>
       </w:r>
       <w:proofErr w:type="spellEnd"/>
       <w:r>
         <w:rPr>
-          <w:rFonts w:ascii="Calibri" w:hAnsi="Calibri" w:cs="Calibri"/>
-        </w:rPr>
-        <w:t>/</w:t>
+          <w:rFonts w:ascii="Calibri" w:hAnsi="Calibri" w:cs="Times New Roman"/>
+        </w:rPr>
+        <w:t>: Mentor, 1997).</w:t>
       </w:r>
     </w:p>
     <w:p>
       <w:pPr>
         <w:pStyle w:val="Bibliography"/>
         <w:rPr>
-          <w:rFonts w:ascii="Calibri" w:hAnsi="Calibri" w:cs="Calibri"/>
-        </w:rPr>
-      </w:pPr>
-      <w:r>
-        <w:rPr>
-          <w:rFonts w:ascii="Calibri" w:hAnsi="Calibri" w:cs="Calibri"/>
-        </w:rPr>
-        <w:t xml:space="preserve">Calvin, John, </w:t>
-      </w:r>
-      <w:r>
-        <w:rPr>
-          <w:rFonts w:ascii="Calibri" w:hAnsi="Calibri" w:cs="Calibri"/>
+          <w:rFonts w:ascii="Calibri" w:hAnsi="Calibri" w:cs="Times New Roman"/>
+        </w:rPr>
+      </w:pPr>
+      <w:r>
+        <w:rPr>
+          <w:rFonts w:ascii="Calibri" w:hAnsi="Calibri" w:cs="Times New Roman"/>
+        </w:rPr>
+        <w:t xml:space="preserve">———, </w:t>
+      </w:r>
+      <w:r>
+        <w:rPr>
+          <w:rFonts w:ascii="Calibri" w:hAnsi="Calibri" w:cs="Times New Roman"/>
           <w:i/>
           <w:iCs/>
         </w:rPr>
-        <w:t>Institutes of the Christian Religion</w:t>
-      </w:r>
-      <w:r>
-        <w:rPr>
-          <w:rFonts w:ascii="Calibri" w:hAnsi="Calibri" w:cs="Calibri"/>
-        </w:rPr>
-        <w:t>, ed. by Ford Lewis Battles (Philadelphia: Westminster, 1960)</w:t>
+        <w:t>God Has Spoken : A History of Christian Theology</w:t>
+      </w:r>
+      <w:r>
+        <w:rPr>
+          <w:rFonts w:ascii="Calibri" w:hAnsi="Calibri" w:cs="Times New Roman"/>
+        </w:rPr>
+        <w:t xml:space="preserve"> (Wheaton: Crossway, 2014).</w:t>
       </w:r>
     </w:p>
     <w:p>
       <w:pPr>
         <w:pStyle w:val="Bibliography"/>
         <w:rPr>
-          <w:rFonts w:ascii="Calibri" w:hAnsi="Calibri" w:cs="Calibri"/>
-        </w:rPr>
-      </w:pPr>
-      <w:r>
-        <w:rPr>
-          <w:rFonts w:ascii="Calibri" w:hAnsi="Calibri" w:cs="Calibri"/>
-        </w:rPr>
-        <w:t xml:space="preserve">Evans, C. Stephen, ‘Moral Arguments for the Existence of God’, ed. by Edward N. </w:t>
-      </w:r>
-      <w:proofErr w:type="spellStart"/>
-      <w:r>
-        <w:rPr>
-          <w:rFonts w:ascii="Calibri" w:hAnsi="Calibri" w:cs="Calibri"/>
-        </w:rPr>
-        <w:t>Zalta</w:t>
-      </w:r>
-      <w:proofErr w:type="spellEnd"/>
-      <w:r>
-        <w:rPr>
-          <w:rFonts w:ascii="Calibri" w:hAnsi="Calibri" w:cs="Calibri"/>
-        </w:rPr>
-        <w:t xml:space="preserve">, </w:t>
-      </w:r>
-      <w:r>
-        <w:rPr>
-          <w:rFonts w:ascii="Calibri" w:hAnsi="Calibri" w:cs="Calibri"/>
+          <w:rFonts w:ascii="Calibri" w:hAnsi="Calibri" w:cs="Times New Roman"/>
+        </w:rPr>
+      </w:pPr>
+      <w:r>
+        <w:rPr>
+          <w:rFonts w:ascii="Calibri" w:hAnsi="Calibri" w:cs="Times New Roman"/>
+        </w:rPr>
+        <w:t xml:space="preserve">———, </w:t>
+      </w:r>
+      <w:r>
+        <w:rPr>
+          <w:rFonts w:ascii="Calibri" w:hAnsi="Calibri" w:cs="Times New Roman"/>
           <w:i/>
           <w:iCs/>
         </w:rPr>
-        <w:t xml:space="preserve">The Stanford </w:t>
-      </w:r>
-      <w:proofErr w:type="spellStart"/>
-      <w:r>
-        <w:rPr>
-          <w:rFonts w:ascii="Calibri" w:hAnsi="Calibri" w:cs="Calibri"/>
+        <w:t>Holiness and the Will of God: Perspectives on the Theology of Tertullian</w:t>
+      </w:r>
+      <w:r>
+        <w:rPr>
+          <w:rFonts w:ascii="Calibri" w:hAnsi="Calibri" w:cs="Times New Roman"/>
+        </w:rPr>
+        <w:t xml:space="preserve"> (London: Marshall, Morgan &amp; Scott, 1979).</w:t>
+      </w:r>
+    </w:p>
+    <w:p>
+      <w:pPr>
+        <w:pStyle w:val="Bibliography"/>
+        <w:rPr>
+          <w:rFonts w:ascii="Calibri" w:hAnsi="Calibri" w:cs="Times New Roman"/>
+        </w:rPr>
+      </w:pPr>
+      <w:r>
+        <w:rPr>
+          <w:rFonts w:ascii="Calibri" w:hAnsi="Calibri" w:cs="Times New Roman"/>
+        </w:rPr>
+        <w:t xml:space="preserve">Calvin, John, </w:t>
+      </w:r>
+      <w:r>
+        <w:rPr>
+          <w:rFonts w:ascii="Calibri" w:hAnsi="Calibri" w:cs="Times New Roman"/>
           <w:i/>
           <w:iCs/>
         </w:rPr>
-        <w:t>Encyclopedia</w:t>
-      </w:r>
-      <w:proofErr w:type="spellEnd"/>
-      <w:r>
-        <w:rPr>
-          <w:rFonts w:ascii="Calibri" w:hAnsi="Calibri" w:cs="Calibri"/>
+        <w:t>Institutes of the Christian Religion</w:t>
+      </w:r>
+      <w:r>
+        <w:rPr>
+          <w:rFonts w:ascii="Calibri" w:hAnsi="Calibri" w:cs="Times New Roman"/>
+        </w:rPr>
+        <w:t>, ed. Ford Lewis Battles (Philadelphia: Westminster, 1960).</w:t>
+      </w:r>
+    </w:p>
+    <w:p>
+      <w:pPr>
+        <w:pStyle w:val="Bibliography"/>
+        <w:rPr>
+          <w:rFonts w:ascii="Calibri" w:hAnsi="Calibri" w:cs="Times New Roman"/>
+        </w:rPr>
+      </w:pPr>
+      <w:r>
+        <w:rPr>
+          <w:rFonts w:ascii="Calibri" w:hAnsi="Calibri" w:cs="Times New Roman"/>
+        </w:rPr>
+        <w:t xml:space="preserve">Evans, C. Stephen, ‘Moral Arguments for the Existence of God’, in </w:t>
+      </w:r>
+      <w:r>
+        <w:rPr>
+          <w:rFonts w:ascii="Calibri" w:hAnsi="Calibri" w:cs="Times New Roman"/>
           <w:i/>
           <w:iCs/>
         </w:rPr>
-        <w:t xml:space="preserve"> of Philosophy</w:t>
-      </w:r>
-      <w:r>
-        <w:rPr>
-          <w:rFonts w:ascii="Calibri" w:hAnsi="Calibri" w:cs="Calibri"/>
-        </w:rPr>
-        <w:t xml:space="preserve"> (Metaphysics Research Lab, Stanford University, 2016) &lt;https://plato.stanford.edu/archives/win2016/entries/moral-arguments-god/&gt; [accessed 12 January 2017]</w:t>
-      </w:r>
-    </w:p>
-    <w:p>
-      <w:pPr>
-        <w:pStyle w:val="Bibliography"/>
-        <w:rPr>
-          <w:rFonts w:ascii="Calibri" w:hAnsi="Calibri" w:cs="Calibri"/>
-        </w:rPr>
-      </w:pPr>
+        <w:t xml:space="preserve">The Stanford </w:t>
+      </w:r>
       <w:proofErr w:type="spellStart"/>
       <w:r>
         <w:rPr>
-          <w:rFonts w:ascii="Calibri" w:hAnsi="Calibri" w:cs="Calibri"/>
-        </w:rPr>
-        <w:t>Gaffin</w:t>
-      </w:r>
-      <w:proofErr w:type="spellEnd"/>
-      <w:r>
-        <w:rPr>
-          <w:rFonts w:ascii="Calibri" w:hAnsi="Calibri" w:cs="Calibri"/>
-        </w:rPr>
-        <w:t xml:space="preserve">, Richard, ‘Union with Christ: Some Biblical and Theological Reflections’, in </w:t>
-      </w:r>
-      <w:r>
-        <w:rPr>
-          <w:rFonts w:ascii="Calibri" w:hAnsi="Calibri" w:cs="Calibri"/>
+          <w:rFonts w:ascii="Calibri" w:hAnsi="Calibri" w:cs="Times New Roman"/>
           <w:i/>
           <w:iCs/>
         </w:rPr>
-        <w:t>Always Reforming: Explorations in Systematic Theology</w:t>
-      </w:r>
-      <w:r>
-        <w:rPr>
-          <w:rFonts w:ascii="Calibri" w:hAnsi="Calibri" w:cs="Calibri"/>
-        </w:rPr>
-        <w:t>, ed. by A.T.B McGowan (Leicester: Apollos, 2006), pp. 271–88</w:t>
-      </w:r>
-    </w:p>
-    <w:p>
-      <w:pPr>
-        <w:pStyle w:val="Bibliography"/>
-        <w:rPr>
-          <w:rFonts w:ascii="Calibri" w:hAnsi="Calibri" w:cs="Calibri"/>
-        </w:rPr>
-      </w:pPr>
-      <w:r>
-        <w:rPr>
-          <w:rFonts w:ascii="Calibri" w:hAnsi="Calibri" w:cs="Calibri"/>
-        </w:rPr>
-        <w:t xml:space="preserve">Grudem, Wayne, ‘The Offices of Christ: Prophet, Priest and King (Outline)’, </w:t>
-      </w:r>
-      <w:r>
-        <w:rPr>
-          <w:rFonts w:ascii="Calibri" w:hAnsi="Calibri" w:cs="Calibri"/>
+        <w:t>Encyclopedia</w:t>
+      </w:r>
+      <w:proofErr w:type="spellEnd"/>
+      <w:r>
+        <w:rPr>
+          <w:rFonts w:ascii="Calibri" w:hAnsi="Calibri" w:cs="Times New Roman"/>
           <w:i/>
           <w:iCs/>
         </w:rPr>
-        <w:t>The Spiritual Life Network</w:t>
-      </w:r>
-      <w:r>
-        <w:rPr>
-          <w:rFonts w:ascii="Calibri" w:hAnsi="Calibri" w:cs="Calibri"/>
-        </w:rPr>
-        <w:t>, 2007 &lt;http://life.biblechurch.org/slifejom/nurturing-publications/1909-the-offices-of-christ-prophet-priest-and-king-outline-by-wayne-grudem.html&gt; [accessed 13 November 2014]</w:t>
+        <w:t xml:space="preserve"> of Philosophy</w:t>
+      </w:r>
+      <w:r>
+        <w:rPr>
+          <w:rFonts w:ascii="Calibri" w:hAnsi="Calibri" w:cs="Times New Roman"/>
+        </w:rPr>
+        <w:t xml:space="preserve">, ed. Edward N. </w:t>
+      </w:r>
+      <w:proofErr w:type="spellStart"/>
+      <w:r>
+        <w:rPr>
+          <w:rFonts w:ascii="Calibri" w:hAnsi="Calibri" w:cs="Times New Roman"/>
+        </w:rPr>
+        <w:t>Zalta</w:t>
+      </w:r>
+      <w:proofErr w:type="spellEnd"/>
+      <w:r>
+        <w:rPr>
+          <w:rFonts w:ascii="Calibri" w:hAnsi="Calibri" w:cs="Times New Roman"/>
+        </w:rPr>
+        <w:t>, Winter 2016 (Metaphysics Research Lab, Stanford University, 2016) &lt;https://plato.stanford.edu/archives/win2016/entries/moral-arguments-god/&gt; [accessed 12 January 2017].</w:t>
       </w:r>
     </w:p>
     <w:p>
       <w:pPr>
         <w:pStyle w:val="Bibliography"/>
         <w:rPr>
-          <w:rFonts w:ascii="Calibri" w:hAnsi="Calibri" w:cs="Calibri"/>
-        </w:rPr>
-      </w:pPr>
-      <w:r>
-        <w:rPr>
-          <w:rFonts w:ascii="Calibri" w:hAnsi="Calibri" w:cs="Calibri"/>
-        </w:rPr>
-        <w:t xml:space="preserve">Holmes, Stephen, ‘One Eternal God: Father, Son and Holy Spirit’, </w:t>
-      </w:r>
-      <w:r>
-        <w:rPr>
-          <w:rFonts w:ascii="Calibri" w:hAnsi="Calibri" w:cs="Calibri"/>
+          <w:rFonts w:ascii="Calibri" w:hAnsi="Calibri" w:cs="Times New Roman"/>
+        </w:rPr>
+      </w:pPr>
+      <w:proofErr w:type="spellStart"/>
+      <w:r>
+        <w:rPr>
+          <w:rFonts w:ascii="Calibri" w:hAnsi="Calibri" w:cs="Times New Roman"/>
+        </w:rPr>
+        <w:t>Gaffin</w:t>
+      </w:r>
+      <w:proofErr w:type="spellEnd"/>
+      <w:r>
+        <w:rPr>
+          <w:rFonts w:ascii="Calibri" w:hAnsi="Calibri" w:cs="Times New Roman"/>
+        </w:rPr>
+        <w:t xml:space="preserve">, Richard, ‘Union with Christ: Some Biblical and Theological Reflections’, in </w:t>
+      </w:r>
+      <w:r>
+        <w:rPr>
+          <w:rFonts w:ascii="Calibri" w:hAnsi="Calibri" w:cs="Times New Roman"/>
           <w:i/>
           <w:iCs/>
         </w:rPr>
-        <w:t>Scottish Bulletin of Evangelical Theology</w:t>
-      </w:r>
-      <w:r>
-        <w:rPr>
-          <w:rFonts w:ascii="Calibri" w:hAnsi="Calibri" w:cs="Calibri"/>
-        </w:rPr>
-        <w:t>, 32.1 (2014), 28–39</w:t>
+        <w:t>Always Reforming: Explorations in Systematic Theology</w:t>
+      </w:r>
+      <w:r>
+        <w:rPr>
+          <w:rFonts w:ascii="Calibri" w:hAnsi="Calibri" w:cs="Times New Roman"/>
+        </w:rPr>
+        <w:t>, ed. A.T.B McGowan (Leicester: Apollos, 2006), 271–288.</w:t>
       </w:r>
     </w:p>
     <w:p>
       <w:pPr>
         <w:pStyle w:val="Bibliography"/>
         <w:rPr>
-          <w:rFonts w:ascii="Calibri" w:hAnsi="Calibri" w:cs="Calibri"/>
-        </w:rPr>
-      </w:pPr>
-      <w:r>
-        <w:rPr>
-          <w:rFonts w:ascii="Calibri" w:hAnsi="Calibri" w:cs="Calibri"/>
-        </w:rPr>
-        <w:t>McCormack, Bruce, ‘That He May Have Mercy upon All: Karl Barth and the Problem of Universalism’ (presented at the Karl Barth conference, Princeton Seminary: unpublished, 2007)</w:t>
-      </w:r>
-    </w:p>
-    <w:p>
-      <w:pPr>
-        <w:pStyle w:val="Bibliography"/>
-        <w:rPr>
-          <w:rFonts w:ascii="Calibri" w:hAnsi="Calibri" w:cs="Calibri"/>
-        </w:rPr>
-      </w:pPr>
-      <w:r>
-        <w:rPr>
-          <w:rFonts w:ascii="Calibri" w:hAnsi="Calibri" w:cs="Calibri"/>
-        </w:rPr>
-        <w:lastRenderedPageBreak/>
-        <w:t xml:space="preserve">McGowan, A.T.B, ed., </w:t>
-      </w:r>
-      <w:r>
-        <w:rPr>
-          <w:rFonts w:ascii="Calibri" w:hAnsi="Calibri" w:cs="Calibri"/>
+          <w:rFonts w:ascii="Calibri" w:hAnsi="Calibri" w:cs="Times New Roman"/>
+        </w:rPr>
+      </w:pPr>
+      <w:r>
+        <w:rPr>
+          <w:rFonts w:ascii="Calibri" w:hAnsi="Calibri" w:cs="Times New Roman"/>
+        </w:rPr>
+        <w:t xml:space="preserve">Grudem, Wayne, ‘The Offices of Christ: Prophet, Priest and King (Outline)’, </w:t>
+      </w:r>
+      <w:r>
+        <w:rPr>
+          <w:rFonts w:ascii="Calibri" w:hAnsi="Calibri" w:cs="Times New Roman"/>
           <w:i/>
           <w:iCs/>
         </w:rPr>
-        <w:t>Always Reforming: Explorations in Systematic Theology</w:t>
-      </w:r>
-      <w:r>
-        <w:rPr>
-          <w:rFonts w:ascii="Calibri" w:hAnsi="Calibri" w:cs="Calibri"/>
-        </w:rPr>
-        <w:t xml:space="preserve"> (Leicester: Apollos, 2006)</w:t>
+        <w:t>The Spiritual Life Network</w:t>
+      </w:r>
+      <w:r>
+        <w:rPr>
+          <w:rFonts w:ascii="Calibri" w:hAnsi="Calibri" w:cs="Times New Roman"/>
+        </w:rPr>
+        <w:t>, 2007 &lt;http://life.biblechurch.org/slifejom/nurturing-publications/1909-the-offices-of-christ-prophet-priest-and-king-outline-by-wayne-grudem.html&gt; [accessed 13 November 2014].</w:t>
       </w:r>
     </w:p>
     <w:p>
       <w:pPr>
         <w:pStyle w:val="Bibliography"/>
         <w:rPr>
-          <w:rFonts w:ascii="Calibri" w:hAnsi="Calibri" w:cs="Calibri"/>
-        </w:rPr>
-      </w:pPr>
-      <w:r>
-        <w:rPr>
-          <w:rFonts w:ascii="Calibri" w:hAnsi="Calibri" w:cs="Calibri"/>
-        </w:rPr>
-        <w:t xml:space="preserve">McGrath, Alister E, </w:t>
-      </w:r>
-      <w:r>
-        <w:rPr>
-          <w:rFonts w:ascii="Calibri" w:hAnsi="Calibri" w:cs="Calibri"/>
+          <w:rFonts w:ascii="Calibri" w:hAnsi="Calibri" w:cs="Times New Roman"/>
+        </w:rPr>
+      </w:pPr>
+      <w:r>
+        <w:rPr>
+          <w:rFonts w:ascii="Calibri" w:hAnsi="Calibri" w:cs="Times New Roman"/>
+        </w:rPr>
+        <w:t xml:space="preserve">Holmes, Stephen, ‘One Eternal God: Father, Son and Holy Spirit’, </w:t>
+      </w:r>
+      <w:r>
+        <w:rPr>
+          <w:rFonts w:ascii="Calibri" w:hAnsi="Calibri" w:cs="Times New Roman"/>
           <w:i/>
           <w:iCs/>
         </w:rPr>
+        <w:t>Scottish Bulletin of Evangelical Theology</w:t>
+      </w:r>
+      <w:r>
+        <w:rPr>
+          <w:rFonts w:ascii="Calibri" w:hAnsi="Calibri" w:cs="Times New Roman"/>
+        </w:rPr>
+        <w:t>, 32.1 (2014), 28–39.</w:t>
+      </w:r>
+    </w:p>
+    <w:p>
+      <w:pPr>
+        <w:pStyle w:val="Bibliography"/>
+        <w:rPr>
+          <w:rFonts w:ascii="Calibri" w:hAnsi="Calibri" w:cs="Times New Roman"/>
+        </w:rPr>
+      </w:pPr>
+      <w:r>
+        <w:rPr>
+          <w:rFonts w:ascii="Calibri" w:hAnsi="Calibri" w:cs="Times New Roman"/>
+        </w:rPr>
+        <w:lastRenderedPageBreak/>
+        <w:t>McCormack, Bruce, ‘That He May Have Mercy upon All: Karl Barth and the Problem of Universalism’ (presented at the Karl Barth conference, Princeton Seminary: unpublished, 2007).</w:t>
+      </w:r>
+    </w:p>
+    <w:p>
+      <w:pPr>
+        <w:pStyle w:val="Bibliography"/>
+        <w:rPr>
+          <w:rFonts w:ascii="Calibri" w:hAnsi="Calibri" w:cs="Times New Roman"/>
+        </w:rPr>
+      </w:pPr>
+      <w:r>
+        <w:rPr>
+          <w:rFonts w:ascii="Calibri" w:hAnsi="Calibri" w:cs="Times New Roman"/>
+        </w:rPr>
+        <w:t xml:space="preserve">McGowan, A.T.B, ed., </w:t>
+      </w:r>
+      <w:r>
+        <w:rPr>
+          <w:rFonts w:ascii="Calibri" w:hAnsi="Calibri" w:cs="Times New Roman"/>
+          <w:i/>
+          <w:iCs/>
+        </w:rPr>
+        <w:t>Always Reforming: Explorations in Systematic Theology</w:t>
+      </w:r>
+      <w:r>
+        <w:rPr>
+          <w:rFonts w:ascii="Calibri" w:hAnsi="Calibri" w:cs="Times New Roman"/>
+        </w:rPr>
+        <w:t xml:space="preserve"> (Leicester: Apollos, 2006).</w:t>
+      </w:r>
+    </w:p>
+    <w:p>
+      <w:pPr>
+        <w:pStyle w:val="Bibliography"/>
+        <w:rPr>
+          <w:rFonts w:ascii="Calibri" w:hAnsi="Calibri" w:cs="Times New Roman"/>
+        </w:rPr>
+      </w:pPr>
+      <w:r>
+        <w:rPr>
+          <w:rFonts w:ascii="Calibri" w:hAnsi="Calibri" w:cs="Times New Roman"/>
+        </w:rPr>
+        <w:t xml:space="preserve">McGrath, Alister E, </w:t>
+      </w:r>
+      <w:r>
+        <w:rPr>
+          <w:rFonts w:ascii="Calibri" w:hAnsi="Calibri" w:cs="Times New Roman"/>
+          <w:i/>
+          <w:iCs/>
+        </w:rPr>
         <w:t>Christian Theology: An Introduction</w:t>
       </w:r>
       <w:r>
         <w:rPr>
-          <w:rFonts w:ascii="Calibri" w:hAnsi="Calibri" w:cs="Calibri"/>
-        </w:rPr>
-        <w:t xml:space="preserve">, 2nd </w:t>
-      </w:r>
-      <w:proofErr w:type="spellStart"/>
-      <w:r>
-        <w:rPr>
-          <w:rFonts w:ascii="Calibri" w:hAnsi="Calibri" w:cs="Calibri"/>
-        </w:rPr>
-        <w:t>edn</w:t>
-      </w:r>
-      <w:proofErr w:type="spellEnd"/>
-      <w:r>
-        <w:rPr>
-          <w:rFonts w:ascii="Calibri" w:hAnsi="Calibri" w:cs="Calibri"/>
-        </w:rPr>
-        <w:t xml:space="preserve"> (Oxford, England: Blackwell, 1996)</w:t>
+          <w:rFonts w:ascii="Calibri" w:hAnsi="Calibri" w:cs="Times New Roman"/>
+        </w:rPr>
+        <w:t>, 2nd ed (Oxford, England: Blackwell, 1996).</w:t>
       </w:r>
     </w:p>
     <w:p>
       <w:pPr>
         <w:pStyle w:val="Bibliography"/>
         <w:rPr>
-          <w:rFonts w:ascii="Calibri" w:hAnsi="Calibri" w:cs="Calibri"/>
-        </w:rPr>
-      </w:pPr>
-      <w:r>
-        <w:rPr>
-          <w:rFonts w:ascii="Calibri" w:hAnsi="Calibri" w:cs="Calibri"/>
-        </w:rPr>
-        <w:t>Preciado, Michael, ‘The Compatibility of Guidance Control and Reformed Theology’ (unpublished PhD, UHI/Aberdeen, 2017)</w:t>
+          <w:rFonts w:ascii="Calibri" w:hAnsi="Calibri" w:cs="Times New Roman"/>
+        </w:rPr>
+      </w:pPr>
+      <w:r>
+        <w:rPr>
+          <w:rFonts w:ascii="Calibri" w:hAnsi="Calibri" w:cs="Times New Roman"/>
+        </w:rPr>
+        <w:t xml:space="preserve">Preciado, Michael, </w:t>
+      </w:r>
+      <w:r>
+        <w:rPr>
+          <w:rFonts w:ascii="Calibri" w:hAnsi="Calibri" w:cs="Times New Roman"/>
+          <w:i/>
+          <w:iCs/>
+        </w:rPr>
+        <w:t>The Compatibility of Guidance Control and Reformed Theology</w:t>
+      </w:r>
+      <w:r>
+        <w:rPr>
+          <w:rFonts w:ascii="Calibri" w:hAnsi="Calibri" w:cs="Times New Roman"/>
+        </w:rPr>
+        <w:t xml:space="preserve"> (UHI/Aberdeen: PhD, 2017).</w:t>
       </w:r>
     </w:p>
     <w:p>
@@ -1122,7 +1309,6 @@
       </w:r>
     </w:p>
     <w:sectPr>
-      <w:headerReference w:type="default" r:id="rId9"/>
       <w:pgSz w:w="12240" w:h="15840"/>
       <w:pgMar w:top="1440" w:right="1608" w:bottom="1440" w:left="1560" w:header="720" w:footer="720" w:gutter="0"/>
       <w:cols w:space="720"/>
@@ -1197,21 +1383,21 @@
         <w:fldChar w:fldCharType="begin"/>
       </w:r>
       <w:r>
-        <w:instrText xml:space="preserve"> ADDIN ZOTERO_ITEM CSL_CITATION {"citationID":"sppm5eKZ","properties":{"formattedCitation":"Gerald Lewis Bray, {\\i{}God Has Spoken\\uc0\\u8239{}: A History of Christian Theology} (Wheaton: Crossway, 2014), p. 123, /z-wcorg/.","plainCitation":"Gerald Lewis Bray, God Has Spoken : A History of Christian Theology (Wheaton: Crossway, 2014), p. 123, /z-wcorg/.","noteIndex":1},"citationItems":[{"id":41,"uris":["http://zotero.org/groups/2555595/items/C9TSX9WR"],"uri":["http://zotero.org/groups/2555595/items/C9TSX9WR"],"itemData":{"id":41,"type":"book","archive":"/z-wcorg/","event-place":"Wheaton","ISBN":"978-1-78359-162-6","language":"English","publisher":"Crossway","publisher-place":"Wheaton","source":"http://worldcat.org","title":"God has spoken : a history of christian theology","title-short":"God has spoken","author":[{"family":"Bray","given":"Gerald Lewis"}],"issued":{"date-parts":[["2014"]]}},"locator":"123"}],"schema":"https://github.com/citation-style-language/schema/raw/master/csl-citation.json"} </w:instrText>
+        <w:instrText xml:space="preserve"> ADDIN ZOTERO_ITEM CSL_CITATION {"citationID":"sppm5eKZ","properties":{"formattedCitation":"Gerald Lewis Bray, {\\i{}God Has Spoken\\uc0\\u8239{}: A History of Christian Theology} (Wheaton: Crossway, 2014), 123.","plainCitation":"Gerald Lewis Bray, God Has Spoken : A History of Christian Theology (Wheaton: Crossway, 2014), 123.","noteIndex":1},"citationItems":[{"id":41,"uris":["http://zotero.org/groups/2555595/items/C9TSX9WR"],"uri":["http://zotero.org/groups/2555595/items/C9TSX9WR"],"itemData":{"id":41,"type":"book","event-place":"Wheaton","ISBN":"978-1-78359-162-6","language":"English","publisher":"Crossway","publisher-place":"Wheaton","source":"http://worldcat.org","title":"God has spoken : a history of christian theology","title-short":"God has spoken","author":[{"family":"Bray","given":"Gerald Lewis"}],"issued":{"date-parts":[["2014"]]}},"locator":"123"}],"schema":"https://github.com/citation-style-language/schema/raw/master/csl-citation.json"} </w:instrText>
       </w:r>
       <w:r>
         <w:fldChar w:fldCharType="separate"/>
       </w:r>
       <w:r>
         <w:rPr>
-          <w:rFonts w:ascii="Calibri" w:hAnsi="Calibri" w:cs="Calibri"/>
+          <w:rFonts w:ascii="Calibri" w:hAnsi="Calibri" w:cs="Times New Roman"/>
           <w:szCs w:val="24"/>
         </w:rPr>
         <w:t xml:space="preserve">Gerald Lewis Bray, </w:t>
       </w:r>
       <w:r>
         <w:rPr>
-          <w:rFonts w:ascii="Calibri" w:hAnsi="Calibri" w:cs="Calibri"/>
+          <w:rFonts w:ascii="Calibri" w:hAnsi="Calibri" w:cs="Times New Roman"/>
           <w:i/>
           <w:iCs/>
           <w:szCs w:val="24"/>
@@ -1220,26 +1406,10 @@
       </w:r>
       <w:r>
         <w:rPr>
-          <w:rFonts w:ascii="Calibri" w:hAnsi="Calibri" w:cs="Calibri"/>
-          <w:szCs w:val="24"/>
-        </w:rPr>
-        <w:t xml:space="preserve"> (Wheaton: Crossway, 2014), p. 123, /z-</w:t>
-      </w:r>
-      <w:proofErr w:type="spellStart"/>
-      <w:r>
-        <w:rPr>
-          <w:rFonts w:ascii="Calibri" w:hAnsi="Calibri" w:cs="Calibri"/>
-          <w:szCs w:val="24"/>
-        </w:rPr>
-        <w:t>wcorg</w:t>
-      </w:r>
-      <w:proofErr w:type="spellEnd"/>
-      <w:r>
-        <w:rPr>
-          <w:rFonts w:ascii="Calibri" w:hAnsi="Calibri" w:cs="Calibri"/>
-          <w:szCs w:val="24"/>
-        </w:rPr>
-        <w:t>/.</w:t>
+          <w:rFonts w:ascii="Calibri" w:hAnsi="Calibri" w:cs="Times New Roman"/>
+          <w:szCs w:val="24"/>
+        </w:rPr>
+        <w:t xml:space="preserve"> (Wheaton: Crossway, 2014), 123.</w:t>
       </w:r>
       <w:r>
         <w:fldChar w:fldCharType="end"/>
@@ -1264,16 +1434,33 @@
         <w:fldChar w:fldCharType="begin"/>
       </w:r>
       <w:r>
-        <w:instrText xml:space="preserve"> ADDIN ZOTERO_ITEM CSL_CITATION {"citationID":"a9FsNhkg","properties":{"formattedCitation":"Bray, p. 124.","plainCitation":"Bray, p. 124.","noteIndex":2},"citationItems":[{"id":41,"uris":["http://zotero.org/groups/2555595/items/C9TSX9WR"],"uri":["http://zotero.org/groups/2555595/items/C9TSX9WR"],"itemData":{"id":41,"type":"book","archive":"/z-wcorg/","event-place":"Wheaton","ISBN":"978-1-78359-162-6","language":"English","publisher":"Crossway","publisher-place":"Wheaton","source":"http://worldcat.org","title":"God has spoken : a history of christian theology","title-short":"God has spoken","author":[{"family":"Bray","given":"Gerald Lewis"}],"issued":{"date-parts":[["2014"]]}},"locator":"124"}],"schema":"https://github.com/citation-style-language/schema/raw/master/csl-citation.json"} </w:instrText>
+        <w:instrText xml:space="preserve"> ADDIN ZOTERO_ITEM CSL_CITATION {"citationID":"a9FsNhkg","properties":{"formattedCitation":"Bray, {\\i{}God Has Spoken}, 124.","plainCitation":"Bray, God Has Spoken, 124.","noteIndex":2},"citationItems":[{"id":41,"uris":["http://zotero.org/groups/2555595/items/C9TSX9WR"],"uri":["http://zotero.org/groups/2555595/items/C9TSX9WR"],"itemData":{"id":41,"type":"book","event-place":"Wheaton","ISBN":"978-1-78359-162-6","language":"English","publisher":"Crossway","publisher-place":"Wheaton","source":"http://worldcat.org","title":"God has spoken : a history of christian theology","title-short":"God has spoken","author":[{"family":"Bray","given":"Gerald Lewis"}],"issued":{"date-parts":[["2014"]]}},"locator":"124"}],"schema":"https://github.com/citation-style-language/schema/raw/master/csl-citation.json"} </w:instrText>
       </w:r>
       <w:r>
         <w:fldChar w:fldCharType="separate"/>
       </w:r>
       <w:r>
         <w:rPr>
-          <w:rFonts w:ascii="Calibri" w:hAnsi="Calibri" w:cs="Calibri"/>
-        </w:rPr>
-        <w:t>Bray, p. 124.</w:t>
+          <w:rFonts w:ascii="Calibri" w:hAnsi="Calibri" w:cs="Times New Roman"/>
+          <w:szCs w:val="24"/>
+        </w:rPr>
+        <w:t xml:space="preserve">Bray, </w:t>
+      </w:r>
+      <w:r>
+        <w:rPr>
+          <w:rFonts w:ascii="Calibri" w:hAnsi="Calibri" w:cs="Times New Roman"/>
+          <w:i/>
+          <w:iCs/>
+          <w:szCs w:val="24"/>
+        </w:rPr>
+        <w:t>God Has Spoken</w:t>
+      </w:r>
+      <w:r>
+        <w:rPr>
+          <w:rFonts w:ascii="Calibri" w:hAnsi="Calibri" w:cs="Times New Roman"/>
+          <w:szCs w:val="24"/>
+        </w:rPr>
+        <w:t>, 124.</w:t>
       </w:r>
       <w:r>
         <w:fldChar w:fldCharType="end"/>
@@ -1298,14 +1485,14 @@
         <w:fldChar w:fldCharType="begin"/>
       </w:r>
       <w:r>
-        <w:instrText xml:space="preserve"> ADDIN ZOTERO_ITEM CSL_CITATION {"citationID":"nvpnZkNE","properties":{"formattedCitation":"G. C Berkouwer, {\\i{}The Person of Christ}, Studies in Dogmatics (Grand Rapids: Eerdmans, 1980), p. 123.","plainCitation":"G. C Berkouwer, The Person of Christ, Studies in Dogmatics (Grand Rapids: Eerdmans, 1980), p. 123.","noteIndex":3},"citationItems":[{"id":40,"uris":["http://zotero.org/groups/2555595/items/RDRWXGGT"],"uri":["http://zotero.org/groups/2555595/items/RDRWXGGT"],"itemData":{"id":40,"type":"book","collection-title":"Studies in dogmatics","event-place":"Grand Rapids","language":"English","note":"OCLC: 36037660","publisher":"Eerdmans","publisher-place":"Grand Rapids","source":"Open WorldCat","title":"The person of christ","author":[{"family":"Berkouwer","given":"G. C"}],"issued":{"date-parts":[["1980"]]}},"locator":"123"}],"schema":"https://github.com/citation-style-language/schema/raw/master/csl-citation.json"} </w:instrText>
+        <w:instrText xml:space="preserve"> ADDIN ZOTERO_ITEM CSL_CITATION {"citationID":"nvpnZkNE","properties":{"formattedCitation":"G. C Berkouwer, {\\i{}The Person of Christ}, Studies in Dogmatics (Grand Rapids: Eerdmans, 1980), 123.","plainCitation":"G. C Berkouwer, The Person of Christ, Studies in Dogmatics (Grand Rapids: Eerdmans, 1980), 123.","noteIndex":3},"citationItems":[{"id":40,"uris":["http://zotero.org/groups/2555595/items/RDRWXGGT"],"uri":["http://zotero.org/groups/2555595/items/RDRWXGGT"],"itemData":{"id":40,"type":"book","collection-title":"Studies in dogmatics","event-place":"Grand Rapids","language":"English","note":"OCLC: 36037660","publisher":"Eerdmans","publisher-place":"Grand Rapids","source":"Open WorldCat","title":"The person of christ","author":[{"family":"Berkouwer","given":"G. C"}],"issued":{"date-parts":[["1980"]]}},"locator":"123"}],"schema":"https://github.com/citation-style-language/schema/raw/master/csl-citation.json"} </w:instrText>
       </w:r>
       <w:r>
         <w:fldChar w:fldCharType="separate"/>
       </w:r>
       <w:r>
         <w:rPr>
-          <w:rFonts w:ascii="Calibri" w:hAnsi="Calibri" w:cs="Calibri"/>
+          <w:rFonts w:ascii="Calibri" w:hAnsi="Calibri" w:cs="Times New Roman"/>
           <w:szCs w:val="24"/>
         </w:rPr>
         <w:t xml:space="preserve">G. C </w:t>
@@ -1313,7 +1500,7 @@
       <w:proofErr w:type="spellStart"/>
       <w:r>
         <w:rPr>
-          <w:rFonts w:ascii="Calibri" w:hAnsi="Calibri" w:cs="Calibri"/>
+          <w:rFonts w:ascii="Calibri" w:hAnsi="Calibri" w:cs="Times New Roman"/>
           <w:szCs w:val="24"/>
         </w:rPr>
         <w:t>Berkouwer</w:t>
@@ -1321,14 +1508,14 @@
       <w:proofErr w:type="spellEnd"/>
       <w:r>
         <w:rPr>
-          <w:rFonts w:ascii="Calibri" w:hAnsi="Calibri" w:cs="Calibri"/>
+          <w:rFonts w:ascii="Calibri" w:hAnsi="Calibri" w:cs="Times New Roman"/>
           <w:szCs w:val="24"/>
         </w:rPr>
         <w:t xml:space="preserve">, </w:t>
       </w:r>
       <w:r>
         <w:rPr>
-          <w:rFonts w:ascii="Calibri" w:hAnsi="Calibri" w:cs="Calibri"/>
+          <w:rFonts w:ascii="Calibri" w:hAnsi="Calibri" w:cs="Times New Roman"/>
           <w:i/>
           <w:iCs/>
           <w:szCs w:val="24"/>
@@ -1337,7 +1524,7 @@
       </w:r>
       <w:r>
         <w:rPr>
-          <w:rFonts w:ascii="Calibri" w:hAnsi="Calibri" w:cs="Calibri"/>
+          <w:rFonts w:ascii="Calibri" w:hAnsi="Calibri" w:cs="Times New Roman"/>
           <w:szCs w:val="24"/>
         </w:rPr>
         <w:t xml:space="preserve">, Studies in </w:t>
@@ -1345,7 +1532,7 @@
       <w:proofErr w:type="spellStart"/>
       <w:r>
         <w:rPr>
-          <w:rFonts w:ascii="Calibri" w:hAnsi="Calibri" w:cs="Calibri"/>
+          <w:rFonts w:ascii="Calibri" w:hAnsi="Calibri" w:cs="Times New Roman"/>
           <w:szCs w:val="24"/>
         </w:rPr>
         <w:t>Dogmatics</w:t>
@@ -1353,10 +1540,10 @@
       <w:proofErr w:type="spellEnd"/>
       <w:r>
         <w:rPr>
-          <w:rFonts w:ascii="Calibri" w:hAnsi="Calibri" w:cs="Calibri"/>
-          <w:szCs w:val="24"/>
-        </w:rPr>
-        <w:t xml:space="preserve"> (Grand Rapids: Eerdmans, 1980), p. 123.</w:t>
+          <w:rFonts w:ascii="Calibri" w:hAnsi="Calibri" w:cs="Times New Roman"/>
+          <w:szCs w:val="24"/>
+        </w:rPr>
+        <w:t xml:space="preserve"> (Grand Rapids: Eerdmans, 1980), 123.</w:t>
       </w:r>
       <w:r>
         <w:fldChar w:fldCharType="end"/>
@@ -1381,21 +1568,21 @@
         <w:fldChar w:fldCharType="begin"/>
       </w:r>
       <w:r>
-        <w:instrText xml:space="preserve"> ADDIN ZOTERO_ITEM CSL_CITATION {"citationID":"5YyoXV72","properties":{"formattedCitation":"Alister E McGrath, {\\i{}Christian Theology: An Introduction}, 2nd edn (Oxford, England: Blackwell, 1996).","plainCitation":"Alister E McGrath, Christian Theology: An Introduction, 2nd edn (Oxford, England: Blackwell, 1996).","noteIndex":4},"citationItems":[{"id":42,"uris":["http://zotero.org/groups/2555595/items/FY45LV2M"],"uri":["http://zotero.org/groups/2555595/items/FY45LV2M"],"itemData":{"id":42,"type":"book","edition":"2","event-place":"Oxford, England","ISBN":"978-0-631-19849-9","language":"English","note":"OCLC: 901370935","publisher":"Blackwell","publisher-place":"Oxford, England","source":"Open WorldCat","title":"Christian theology: an introduction","title-short":"Christian theology","author":[{"family":"McGrath","given":"Alister E"}],"issued":{"date-parts":[["1996"]]}}}],"schema":"https://github.com/citation-style-language/schema/raw/master/csl-citation.json"} </w:instrText>
+        <w:instrText xml:space="preserve"> ADDIN ZOTERO_ITEM CSL_CITATION {"citationID":"5YyoXV72","properties":{"formattedCitation":"Alister E McGrath, {\\i{}Christian Theology: An Introduction}, 2nd ed (Oxford, England: Blackwell, 1996).","plainCitation":"Alister E McGrath, Christian Theology: An Introduction, 2nd ed (Oxford, England: Blackwell, 1996).","noteIndex":4},"citationItems":[{"id":42,"uris":["http://zotero.org/groups/2555595/items/FY45LV2M"],"uri":["http://zotero.org/groups/2555595/items/FY45LV2M"],"itemData":{"id":42,"type":"book","edition":"2","event-place":"Oxford, England","ISBN":"978-0-631-19849-9","language":"English","note":"OCLC: 901370935","publisher":"Blackwell","publisher-place":"Oxford, England","source":"Open WorldCat","title":"Christian theology: an introduction","title-short":"Christian theology","author":[{"family":"McGrath","given":"Alister E"}],"issued":{"date-parts":[["1996"]]}}}],"schema":"https://github.com/citation-style-language/schema/raw/master/csl-citation.json"} </w:instrText>
       </w:r>
       <w:r>
         <w:fldChar w:fldCharType="separate"/>
       </w:r>
       <w:r>
         <w:rPr>
-          <w:rFonts w:ascii="Calibri" w:hAnsi="Calibri" w:cs="Calibri"/>
+          <w:rFonts w:ascii="Calibri" w:hAnsi="Calibri" w:cs="Times New Roman"/>
           <w:szCs w:val="24"/>
         </w:rPr>
         <w:t xml:space="preserve">Alister E McGrath, </w:t>
       </w:r>
       <w:r>
         <w:rPr>
-          <w:rFonts w:ascii="Calibri" w:hAnsi="Calibri" w:cs="Calibri"/>
+          <w:rFonts w:ascii="Calibri" w:hAnsi="Calibri" w:cs="Times New Roman"/>
           <w:i/>
           <w:iCs/>
           <w:szCs w:val="24"/>
@@ -1404,26 +1591,10 @@
       </w:r>
       <w:r>
         <w:rPr>
-          <w:rFonts w:ascii="Calibri" w:hAnsi="Calibri" w:cs="Calibri"/>
-          <w:szCs w:val="24"/>
-        </w:rPr>
-        <w:t xml:space="preserve">, 2nd </w:t>
-      </w:r>
-      <w:proofErr w:type="spellStart"/>
-      <w:r>
-        <w:rPr>
-          <w:rFonts w:ascii="Calibri" w:hAnsi="Calibri" w:cs="Calibri"/>
-          <w:szCs w:val="24"/>
-        </w:rPr>
-        <w:t>edn</w:t>
-      </w:r>
-      <w:proofErr w:type="spellEnd"/>
-      <w:r>
-        <w:rPr>
-          <w:rFonts w:ascii="Calibri" w:hAnsi="Calibri" w:cs="Calibri"/>
-          <w:szCs w:val="24"/>
-        </w:rPr>
-        <w:t xml:space="preserve"> (Oxford, England: Blackwell, 1996).</w:t>
+          <w:rFonts w:ascii="Calibri" w:hAnsi="Calibri" w:cs="Times New Roman"/>
+          <w:szCs w:val="24"/>
+        </w:rPr>
+        <w:t>, 2nd ed (Oxford, England: Blackwell, 1996).</w:t>
       </w:r>
       <w:r>
         <w:fldChar w:fldCharType="end"/>
@@ -1448,14 +1619,14 @@
         <w:fldChar w:fldCharType="begin"/>
       </w:r>
       <w:r>
-        <w:instrText xml:space="preserve"> ADDIN ZOTERO_ITEM CSL_CITATION {"citationID":"c7LbWsGE","properties":{"formattedCitation":"{\\i{}Always Reforming: Explorations in Systematic Theology}, ed. by A.T.B McGowan (Leicester: Apollos, 2006).","plainCitation":"Always Reforming: Explorations in Systematic Theology, ed. by A.T.B McGowan (Leicester: Apollos, 2006).","noteIndex":5},"citationItems":[{"id":43,"uris":["http://zotero.org/groups/2555595/items/WRNTJ2Q5"],"uri":["http://zotero.org/groups/2555595/items/WRNTJ2Q5"],"itemData":{"id":43,"type":"book","event-place":"Leicester","ISBN":"978-1-84474-130-4","language":"English","note":"OCLC: 1056609290","publisher":"Apollos","publisher-place":"Leicester","source":"Open WorldCat","title":"Always reforming: explorations in systematic theology","title-short":"Always reforming","editor":[{"family":"McGowan","given":"A.T.B"}],"issued":{"date-parts":[["2006"]]}}}],"schema":"https://github.com/citation-style-language/schema/raw/master/csl-citation.json"} </w:instrText>
+        <w:instrText xml:space="preserve"> ADDIN ZOTERO_ITEM CSL_CITATION {"citationID":"c7LbWsGE","properties":{"formattedCitation":"{\\i{}Always Reforming: Explorations in Systematic Theology}, ed. A.T.B McGowan (Leicester: Apollos, 2006).","plainCitation":"Always Reforming: Explorations in Systematic Theology, ed. A.T.B McGowan (Leicester: Apollos, 2006).","noteIndex":5},"citationItems":[{"id":43,"uris":["http://zotero.org/groups/2555595/items/WRNTJ2Q5"],"uri":["http://zotero.org/groups/2555595/items/WRNTJ2Q5"],"itemData":{"id":43,"type":"book","event-place":"Leicester","ISBN":"978-1-84474-130-4","language":"English","note":"OCLC: 1056609290","publisher":"Apollos","publisher-place":"Leicester","source":"Open WorldCat","title":"Always reforming: explorations in systematic theology","title-short":"Always reforming","editor":[{"family":"McGowan","given":"A.T.B"}],"issued":{"date-parts":[["2006"]]}}}],"schema":"https://github.com/citation-style-language/schema/raw/master/csl-citation.json"} </w:instrText>
       </w:r>
       <w:r>
         <w:fldChar w:fldCharType="separate"/>
       </w:r>
       <w:r>
         <w:rPr>
-          <w:rFonts w:ascii="Calibri" w:hAnsi="Calibri" w:cs="Calibri"/>
+          <w:rFonts w:ascii="Calibri" w:hAnsi="Calibri" w:cs="Times New Roman"/>
           <w:i/>
           <w:iCs/>
           <w:szCs w:val="24"/>
@@ -1464,10 +1635,10 @@
       </w:r>
       <w:r>
         <w:rPr>
-          <w:rFonts w:ascii="Calibri" w:hAnsi="Calibri" w:cs="Calibri"/>
-          <w:szCs w:val="24"/>
-        </w:rPr>
-        <w:t>, ed. by A.T.B McGowan (Leicester: Apollos, 2006).</w:t>
+          <w:rFonts w:ascii="Calibri" w:hAnsi="Calibri" w:cs="Times New Roman"/>
+          <w:szCs w:val="24"/>
+        </w:rPr>
+        <w:t>, ed. A.T.B McGowan (Leicester: Apollos, 2006).</w:t>
       </w:r>
       <w:r>
         <w:fldChar w:fldCharType="end"/>
@@ -1492,16 +1663,33 @@
         <w:fldChar w:fldCharType="begin"/>
       </w:r>
       <w:r>
-        <w:instrText xml:space="preserve"> ADDIN ZOTERO_ITEM CSL_CITATION {"citationID":"E9KhZMGP","properties":{"formattedCitation":"McGowan.","plainCitation":"McGowan.","noteIndex":6},"citationItems":[{"id":43,"uris":["http://zotero.org/groups/2555595/items/WRNTJ2Q5"],"uri":["http://zotero.org/groups/2555595/items/WRNTJ2Q5"],"itemData":{"id":43,"type":"book","event-place":"Leicester","ISBN":"978-1-84474-130-4","language":"English","note":"OCLC: 1056609290","publisher":"Apollos","publisher-place":"Leicester","source":"Open WorldCat","title":"Always reforming: explorations in systematic theology","title-short":"Always reforming","editor":[{"family":"McGowan","given":"A.T.B"}],"issued":{"date-parts":[["2006"]]}}}],"schema":"https://github.com/citation-style-language/schema/raw/master/csl-citation.json"} </w:instrText>
+        <w:instrText xml:space="preserve"> ADDIN ZOTERO_ITEM CSL_CITATION {"citationID":"E9KhZMGP","properties":{"formattedCitation":"McGowan, {\\i{}Always Reforming}.","plainCitation":"McGowan, Always Reforming.","noteIndex":6},"citationItems":[{"id":43,"uris":["http://zotero.org/groups/2555595/items/WRNTJ2Q5"],"uri":["http://zotero.org/groups/2555595/items/WRNTJ2Q5"],"itemData":{"id":43,"type":"book","event-place":"Leicester","ISBN":"978-1-84474-130-4","language":"English","note":"OCLC: 1056609290","publisher":"Apollos","publisher-place":"Leicester","source":"Open WorldCat","title":"Always reforming: explorations in systematic theology","title-short":"Always reforming","editor":[{"family":"McGowan","given":"A.T.B"}],"issued":{"date-parts":[["2006"]]}}}],"schema":"https://github.com/citation-style-language/schema/raw/master/csl-citation.json"} </w:instrText>
       </w:r>
       <w:r>
         <w:fldChar w:fldCharType="separate"/>
       </w:r>
       <w:r>
         <w:rPr>
-          <w:rFonts w:ascii="Calibri" w:hAnsi="Calibri" w:cs="Calibri"/>
-        </w:rPr>
-        <w:t>McGowan.</w:t>
+          <w:rFonts w:ascii="Calibri" w:hAnsi="Calibri" w:cs="Times New Roman"/>
+          <w:szCs w:val="24"/>
+        </w:rPr>
+        <w:t xml:space="preserve">McGowan, </w:t>
+      </w:r>
+      <w:r>
+        <w:rPr>
+          <w:rFonts w:ascii="Calibri" w:hAnsi="Calibri" w:cs="Times New Roman"/>
+          <w:i/>
+          <w:iCs/>
+          <w:szCs w:val="24"/>
+        </w:rPr>
+        <w:t>Always Reforming</w:t>
+      </w:r>
+      <w:r>
+        <w:rPr>
+          <w:rFonts w:ascii="Calibri" w:hAnsi="Calibri" w:cs="Times New Roman"/>
+          <w:szCs w:val="24"/>
+        </w:rPr>
+        <w:t>.</w:t>
       </w:r>
       <w:r>
         <w:fldChar w:fldCharType="end"/>
@@ -1526,14 +1714,14 @@
         <w:fldChar w:fldCharType="begin"/>
       </w:r>
       <w:r>
-        <w:instrText xml:space="preserve"> ADDIN ZOTERO_ITEM CSL_CITATION {"citationID":"miVGr2zy","properties":{"formattedCitation":"Richard Gaffin, \\uc0\\u8216{}Union with Christ: Some Biblical and Theological Reflections\\uc0\\u8217{}, in {\\i{}Always Reforming: Explorations in Systematic Theology}, ed. by A.T.B McGowan (Leicester: Apollos, 2006), pp. 271\\uc0\\u8211{}88 (p. 275).","plainCitation":"Richard Gaffin, ‘Union with Christ: Some Biblical and Theological Reflections’, in Always Reforming: Explorations in Systematic Theology, ed. by A.T.B McGowan (Leicester: Apollos, 2006), pp. 271–88 (p. 275).","noteIndex":7},"citationItems":[{"id":39,"uris":["http://zotero.org/groups/2555595/items/7LTCW62C"],"uri":["http://zotero.org/groups/2555595/items/7LTCW62C"],"itemData":{"id":39,"type":"chapter","container-title":"Always reforming: explorations in systematic theology","event-place":"Leicester","ISBN":"978-1-84474-130-4","language":"English","note":"OCLC: 1056609290","page":"271-288","publisher":"Apollos","publisher-place":"Leicester","source":"Open WorldCat","title":"Union with Christ: some biblical and theological reflections","title-short":"Union with Christ","editor":[{"family":"McGowan","given":"A.T.B"}],"author":[{"family":"Gaffin","given":"Richard"}],"issued":{"date-parts":[["2006"]]}},"locator":"275"}],"schema":"https://github.com/citation-style-language/schema/raw/master/csl-citation.json"} </w:instrText>
+        <w:instrText xml:space="preserve"> ADDIN ZOTERO_ITEM CSL_CITATION {"citationID":"miVGr2zy","properties":{"formattedCitation":"Richard Gaffin, \\uc0\\u8216{}Union with Christ: Some Biblical and Theological Reflections\\uc0\\u8217{}, in {\\i{}Always Reforming: Explorations in Systematic Theology}, ed. A.T.B McGowan (Leicester: Apollos, 2006), 275.","plainCitation":"Richard Gaffin, ‘Union with Christ: Some Biblical and Theological Reflections’, in Always Reforming: Explorations in Systematic Theology, ed. A.T.B McGowan (Leicester: Apollos, 2006), 275.","noteIndex":7},"citationItems":[{"id":39,"uris":["http://zotero.org/groups/2555595/items/7LTCW62C"],"uri":["http://zotero.org/groups/2555595/items/7LTCW62C"],"itemData":{"id":39,"type":"chapter","container-title":"Always reforming: explorations in systematic theology","event-place":"Leicester","ISBN":"978-1-84474-130-4","language":"English","note":"OCLC: 1056609290","page":"271-288","publisher":"Apollos","publisher-place":"Leicester","source":"Open WorldCat","title":"Union with Christ: some biblical and theological reflections","title-short":"Union with Christ","editor":[{"family":"McGowan","given":"A.T.B"}],"author":[{"family":"Gaffin","given":"Richard"}],"issued":{"date-parts":[["2006"]]}},"locator":"275"}],"schema":"https://github.com/citation-style-language/schema/raw/master/csl-citation.json"} </w:instrText>
       </w:r>
       <w:r>
         <w:fldChar w:fldCharType="separate"/>
       </w:r>
       <w:r>
         <w:rPr>
-          <w:rFonts w:ascii="Calibri" w:hAnsi="Calibri" w:cs="Calibri"/>
+          <w:rFonts w:ascii="Calibri" w:hAnsi="Calibri" w:cs="Times New Roman"/>
           <w:szCs w:val="24"/>
         </w:rPr>
         <w:t xml:space="preserve">Richard </w:t>
@@ -1541,7 +1729,7 @@
       <w:proofErr w:type="spellStart"/>
       <w:r>
         <w:rPr>
-          <w:rFonts w:ascii="Calibri" w:hAnsi="Calibri" w:cs="Calibri"/>
+          <w:rFonts w:ascii="Calibri" w:hAnsi="Calibri" w:cs="Times New Roman"/>
           <w:szCs w:val="24"/>
         </w:rPr>
         <w:t>Gaffin</w:t>
@@ -1549,14 +1737,14 @@
       <w:proofErr w:type="spellEnd"/>
       <w:r>
         <w:rPr>
-          <w:rFonts w:ascii="Calibri" w:hAnsi="Calibri" w:cs="Calibri"/>
+          <w:rFonts w:ascii="Calibri" w:hAnsi="Calibri" w:cs="Times New Roman"/>
           <w:szCs w:val="24"/>
         </w:rPr>
         <w:t xml:space="preserve">, ‘Union with Christ: Some Biblical and Theological Reflections’, in </w:t>
       </w:r>
       <w:r>
         <w:rPr>
-          <w:rFonts w:ascii="Calibri" w:hAnsi="Calibri" w:cs="Calibri"/>
+          <w:rFonts w:ascii="Calibri" w:hAnsi="Calibri" w:cs="Times New Roman"/>
           <w:i/>
           <w:iCs/>
           <w:szCs w:val="24"/>
@@ -1565,10 +1753,10 @@
       </w:r>
       <w:r>
         <w:rPr>
-          <w:rFonts w:ascii="Calibri" w:hAnsi="Calibri" w:cs="Calibri"/>
-          <w:szCs w:val="24"/>
-        </w:rPr>
-        <w:t>, ed. by A.T.B McGowan (Leicester: Apollos, 2006), pp. 271–88 (p. 275).</w:t>
+          <w:rFonts w:ascii="Calibri" w:hAnsi="Calibri" w:cs="Times New Roman"/>
+          <w:szCs w:val="24"/>
+        </w:rPr>
+        <w:t>, ed. A.T.B McGowan (Leicester: Apollos, 2006), 275.</w:t>
       </w:r>
       <w:r>
         <w:fldChar w:fldCharType="end"/>
@@ -1593,7 +1781,7 @@
         <w:fldChar w:fldCharType="begin"/>
       </w:r>
       <w:r>
-        <w:instrText xml:space="preserve"> ADDIN ZOTERO_ITEM CSL_CITATION {"citationID":"wGyIYBRh","properties":{"formattedCitation":"Gaffin, p. 276.","plainCitation":"Gaffin, p. 276.","noteIndex":8},"citationItems":[{"id":39,"uris":["http://zotero.org/groups/2555595/items/7LTCW62C"],"uri":["http://zotero.org/groups/2555595/items/7LTCW62C"],"itemData":{"id":39,"type":"chapter","container-title":"Always reforming: explorations in systematic theology","event-place":"Leicester","ISBN":"978-1-84474-130-4","language":"English","note":"OCLC: 1056609290","page":"271-288","publisher":"Apollos","publisher-place":"Leicester","source":"Open WorldCat","title":"Union with Christ: some biblical and theological reflections","title-short":"Union with Christ","editor":[{"family":"McGowan","given":"A.T.B"}],"author":[{"family":"Gaffin","given":"Richard"}],"issued":{"date-parts":[["2006"]]}},"locator":"276"}],"schema":"https://github.com/citation-style-language/schema/raw/master/csl-citation.json"} </w:instrText>
+        <w:instrText xml:space="preserve"> ADDIN ZOTERO_ITEM CSL_CITATION {"citationID":"wGyIYBRh","properties":{"formattedCitation":"Gaffin, \\uc0\\u8216{}Union with Christ\\uc0\\u8217{}, 276.","plainCitation":"Gaffin, ‘Union with Christ’, 276.","noteIndex":8},"citationItems":[{"id":39,"uris":["http://zotero.org/groups/2555595/items/7LTCW62C"],"uri":["http://zotero.org/groups/2555595/items/7LTCW62C"],"itemData":{"id":39,"type":"chapter","container-title":"Always reforming: explorations in systematic theology","event-place":"Leicester","ISBN":"978-1-84474-130-4","language":"English","note":"OCLC: 1056609290","page":"271-288","publisher":"Apollos","publisher-place":"Leicester","source":"Open WorldCat","title":"Union with Christ: some biblical and theological reflections","title-short":"Union with Christ","editor":[{"family":"McGowan","given":"A.T.B"}],"author":[{"family":"Gaffin","given":"Richard"}],"issued":{"date-parts":[["2006"]]}},"locator":"276"}],"schema":"https://github.com/citation-style-language/schema/raw/master/csl-citation.json"} </w:instrText>
       </w:r>
       <w:r>
         <w:fldChar w:fldCharType="separate"/>
@@ -1601,16 +1789,18 @@
       <w:proofErr w:type="spellStart"/>
       <w:r>
         <w:rPr>
-          <w:rFonts w:ascii="Calibri" w:hAnsi="Calibri" w:cs="Calibri"/>
+          <w:rFonts w:ascii="Calibri" w:hAnsi="Calibri" w:cs="Times New Roman"/>
+          <w:szCs w:val="24"/>
         </w:rPr>
         <w:t>Gaffin</w:t>
       </w:r>
       <w:proofErr w:type="spellEnd"/>
       <w:r>
         <w:rPr>
-          <w:rFonts w:ascii="Calibri" w:hAnsi="Calibri" w:cs="Calibri"/>
-        </w:rPr>
-        <w:t>, p. 276.</w:t>
+          <w:rFonts w:ascii="Calibri" w:hAnsi="Calibri" w:cs="Times New Roman"/>
+          <w:szCs w:val="24"/>
+        </w:rPr>
+        <w:t>, ‘Union with Christ’, 276.</w:t>
       </w:r>
       <w:r>
         <w:fldChar w:fldCharType="end"/>
@@ -1635,21 +1825,21 @@
         <w:fldChar w:fldCharType="begin"/>
       </w:r>
       <w:r>
-        <w:instrText xml:space="preserve"> ADDIN ZOTERO_ITEM CSL_CITATION {"citationID":"kssrR4qN","properties":{"formattedCitation":"Stephen Holmes, \\uc0\\u8216{}One Eternal God: Father, Son and Holy Spirit\\uc0\\u8217{}, {\\i{}Scottish Bulletin of Evangelical Theology}, 32.1 (2014), 28\\uc0\\u8211{}39 (p. 30).","plainCitation":"Stephen Holmes, ‘One Eternal God: Father, Son and Holy Spirit’, Scottish Bulletin of Evangelical Theology, 32.1 (2014), 28–39 (p. 30).","noteIndex":9},"citationItems":[{"id":38,"uris":["http://zotero.org/groups/2555595/items/MLXT7MEW"],"uri":["http://zotero.org/groups/2555595/items/MLXT7MEW"],"itemData":{"id":38,"type":"article-journal","container-title":"Scottish bulletin of evangelical theology","issue":"1","page":"28-39","title":"One eternal God: father, son and holy spirit","title-short":"One eternal God","volume":"32","author":[{"family":"Holmes","given":"Stephen"}],"issued":{"date-parts":[["2014"]]}},"locator":"30"}],"schema":"https://github.com/citation-style-language/schema/raw/master/csl-citation.json"} </w:instrText>
+        <w:instrText xml:space="preserve"> ADDIN ZOTERO_ITEM CSL_CITATION {"citationID":"kssrR4qN","properties":{"formattedCitation":"Stephen Holmes, \\uc0\\u8216{}One Eternal God: Father, Son and Holy Spirit\\uc0\\u8217{}, {\\i{}Scottish Bulletin of Evangelical Theology}, 32.1 (2014), 30.","plainCitation":"Stephen Holmes, ‘One Eternal God: Father, Son and Holy Spirit’, Scottish Bulletin of Evangelical Theology, 32.1 (2014), 30.","noteIndex":9},"citationItems":[{"id":38,"uris":["http://zotero.org/groups/2555595/items/MLXT7MEW"],"uri":["http://zotero.org/groups/2555595/items/MLXT7MEW"],"itemData":{"id":38,"type":"article-journal","container-title":"Scottish bulletin of evangelical theology","issue":"1","page":"28-39","title":"One eternal God: father, son and holy spirit","title-short":"One eternal God","volume":"32","author":[{"family":"Holmes","given":"Stephen"}],"issued":{"date-parts":[["2014"]]}},"locator":"30"}],"schema":"https://github.com/citation-style-language/schema/raw/master/csl-citation.json"} </w:instrText>
       </w:r>
       <w:r>
         <w:fldChar w:fldCharType="separate"/>
       </w:r>
       <w:r>
         <w:rPr>
-          <w:rFonts w:ascii="Calibri" w:hAnsi="Calibri" w:cs="Calibri"/>
+          <w:rFonts w:ascii="Calibri" w:hAnsi="Calibri" w:cs="Times New Roman"/>
           <w:szCs w:val="24"/>
         </w:rPr>
         <w:t xml:space="preserve">Stephen Holmes, ‘One Eternal God: Father, Son and Holy Spirit’, </w:t>
       </w:r>
       <w:r>
         <w:rPr>
-          <w:rFonts w:ascii="Calibri" w:hAnsi="Calibri" w:cs="Calibri"/>
+          <w:rFonts w:ascii="Calibri" w:hAnsi="Calibri" w:cs="Times New Roman"/>
           <w:i/>
           <w:iCs/>
           <w:szCs w:val="24"/>
@@ -1658,10 +1848,10 @@
       </w:r>
       <w:r>
         <w:rPr>
-          <w:rFonts w:ascii="Calibri" w:hAnsi="Calibri" w:cs="Calibri"/>
-          <w:szCs w:val="24"/>
-        </w:rPr>
-        <w:t>, 32.1 (2014), 28–39 (p. 30).</w:t>
+          <w:rFonts w:ascii="Calibri" w:hAnsi="Calibri" w:cs="Times New Roman"/>
+          <w:szCs w:val="24"/>
+        </w:rPr>
+        <w:t>, 32.1 (2014), 30.</w:t>
       </w:r>
       <w:r>
         <w:fldChar w:fldCharType="end"/>
@@ -1686,16 +1876,17 @@
         <w:fldChar w:fldCharType="begin"/>
       </w:r>
       <w:r>
-        <w:instrText xml:space="preserve"> ADDIN ZOTERO_ITEM CSL_CITATION {"citationID":"yXumJaUR","properties":{"formattedCitation":"Holmes, p. 31.","plainCitation":"Holmes, p. 31.","noteIndex":10},"citationItems":[{"id":38,"uris":["http://zotero.org/groups/2555595/items/MLXT7MEW"],"uri":["http://zotero.org/groups/2555595/items/MLXT7MEW"],"itemData":{"id":38,"type":"article-journal","container-title":"Scottish bulletin of evangelical theology","issue":"1","page":"28-39","title":"One eternal God: father, son and holy spirit","title-short":"One eternal God","volume":"32","author":[{"family":"Holmes","given":"Stephen"}],"issued":{"date-parts":[["2014"]]}},"locator":"31"}],"schema":"https://github.com/citation-style-language/schema/raw/master/csl-citation.json"} </w:instrText>
+        <w:instrText xml:space="preserve"> ADDIN ZOTERO_ITEM CSL_CITATION {"citationID":"yXumJaUR","properties":{"formattedCitation":"Holmes, \\uc0\\u8216{}One Eternal God\\uc0\\u8217{}, 31.","plainCitation":"Holmes, ‘One Eternal God’, 31.","noteIndex":10},"citationItems":[{"id":38,"uris":["http://zotero.org/groups/2555595/items/MLXT7MEW"],"uri":["http://zotero.org/groups/2555595/items/MLXT7MEW"],"itemData":{"id":38,"type":"article-journal","container-title":"Scottish bulletin of evangelical theology","issue":"1","page":"28-39","title":"One eternal God: father, son and holy spirit","title-short":"One eternal God","volume":"32","author":[{"family":"Holmes","given":"Stephen"}],"issued":{"date-parts":[["2014"]]}},"locator":"31"}],"schema":"https://github.com/citation-style-language/schema/raw/master/csl-citation.json"} </w:instrText>
       </w:r>
       <w:r>
         <w:fldChar w:fldCharType="separate"/>
       </w:r>
       <w:r>
         <w:rPr>
-          <w:rFonts w:ascii="Calibri" w:hAnsi="Calibri" w:cs="Calibri"/>
-        </w:rPr>
-        <w:t>Holmes, p. 31.</w:t>
+          <w:rFonts w:ascii="Calibri" w:hAnsi="Calibri" w:cs="Times New Roman"/>
+          <w:szCs w:val="24"/>
+        </w:rPr>
+        <w:t>Holmes, ‘One Eternal God’, 31.</w:t>
       </w:r>
       <w:r>
         <w:fldChar w:fldCharType="end"/>
@@ -1720,17 +1911,17 @@
         <w:fldChar w:fldCharType="begin"/>
       </w:r>
       <w:r>
-        <w:instrText xml:space="preserve"> ADDIN ZOTERO_ITEM CSL_CITATION {"citationID":"rLqx3FAP","properties":{"formattedCitation":"Melvyn Bragg, \\uc0\\u8216{}Prayer\\uc0\\u8217{}, In Our Time - BBC Radio 4 &lt;http://www.bbc.co.uk/programmes/p005465m&gt; [accessed 8 June 2016].","plainCitation":"Melvyn Bragg, ‘Prayer’, In Our Time - BBC Radio 4 &lt;http://www.bbc.co.uk/programmes/p005465m&gt; [accessed 8 June 2016].","noteIndex":11},"citationItems":[{"id":37,"uris":["http://zotero.org/groups/2555595/items/N2JJQNAV"],"uri":["http://zotero.org/groups/2555595/items/N2JJQNAV"],"itemData":{"id":37,"type":"broadcast","collection-title":"In our time - BBC radio 4","title":"Prayer","title-short":"Prayer","URL":"http://www.bbc.co.uk/programmes/p005465m","author":[{"family":"Bragg","given":"Melvyn"}],"accessed":{"date-parts":[["2016",6,8]]}}}],"schema":"https://github.com/citation-style-language/schema/raw/master/csl-citation.json"} </w:instrText>
+        <w:instrText xml:space="preserve"> ADDIN ZOTERO_ITEM CSL_CITATION {"citationID":"rLqx3FAP","properties":{"formattedCitation":"Melvyn Bragg, \\uc0\\u8216{}Prayer\\uc0\\u8217{}, In Our Time - BBC Radio 4, 1999 &lt;http://www.bbc.co.uk/programmes/p005465m&gt; [accessed 8 June 2016].","plainCitation":"Melvyn Bragg, ‘Prayer’, In Our Time - BBC Radio 4, 1999 &lt;http://www.bbc.co.uk/programmes/p005465m&gt; [accessed 8 June 2016].","noteIndex":11},"citationItems":[{"id":37,"uris":["http://zotero.org/groups/2555595/items/N2JJQNAV"],"uri":["http://zotero.org/groups/2555595/items/N2JJQNAV"],"itemData":{"id":37,"type":"broadcast","collection-title":"In our time - BBC radio 4","note":"issued: 1999-12-23","title":"Prayer","title-short":"Prayer","URL":"http://www.bbc.co.uk/programmes/p005465m","author":[{"family":"Bragg","given":"Melvyn"}],"accessed":{"date-parts":[["2016",6,8]]}}}],"schema":"https://github.com/citation-style-language/schema/raw/master/csl-citation.json"} </w:instrText>
       </w:r>
       <w:r>
         <w:fldChar w:fldCharType="separate"/>
       </w:r>
       <w:r>
         <w:rPr>
-          <w:rFonts w:ascii="Calibri" w:hAnsi="Calibri" w:cs="Calibri"/>
-          <w:szCs w:val="24"/>
-        </w:rPr>
-        <w:t>Melvyn Bragg, ‘Prayer’, In Our Time - BBC Radio 4 &lt;http://www.bbc.co.uk/programmes/p005465m&gt; [accessed 8 June 2016].</w:t>
+          <w:rFonts w:ascii="Calibri" w:hAnsi="Calibri" w:cs="Times New Roman"/>
+          <w:szCs w:val="24"/>
+        </w:rPr>
+        <w:t>Melvyn Bragg, ‘Prayer’, In Our Time - BBC Radio 4, 1999 &lt;http://www.bbc.co.uk/programmes/p005465m&gt; [accessed 8 June 2016].</w:t>
       </w:r>
       <w:r>
         <w:fldChar w:fldCharType="end"/>
@@ -1755,16 +1946,17 @@
         <w:fldChar w:fldCharType="begin"/>
       </w:r>
       <w:r>
-        <w:instrText xml:space="preserve"> ADDIN ZOTERO_ITEM CSL_CITATION {"citationID":"vSu0fkNe","properties":{"formattedCitation":"Bragg.","plainCitation":"Bragg.","noteIndex":12},"citationItems":[{"id":37,"uris":["http://zotero.org/groups/2555595/items/N2JJQNAV"],"uri":["http://zotero.org/groups/2555595/items/N2JJQNAV"],"itemData":{"id":37,"type":"broadcast","collection-title":"In our time - BBC radio 4","title":"Prayer","title-short":"Prayer","URL":"http://www.bbc.co.uk/programmes/p005465m","author":[{"family":"Bragg","given":"Melvyn"}],"accessed":{"date-parts":[["2016",6,8]]}}}],"schema":"https://github.com/citation-style-language/schema/raw/master/csl-citation.json"} </w:instrText>
+        <w:instrText xml:space="preserve"> ADDIN ZOTERO_ITEM CSL_CITATION {"citationID":"vSu0fkNe","properties":{"formattedCitation":"Bragg, \\uc0\\u8216{}Prayer\\uc0\\u8217{}.","plainCitation":"Bragg, ‘Prayer’.","noteIndex":12},"citationItems":[{"id":37,"uris":["http://zotero.org/groups/2555595/items/N2JJQNAV"],"uri":["http://zotero.org/groups/2555595/items/N2JJQNAV"],"itemData":{"id":37,"type":"broadcast","collection-title":"In our time - BBC radio 4","note":"issued: 1999-12-23","title":"Prayer","title-short":"Prayer","URL":"http://www.bbc.co.uk/programmes/p005465m","author":[{"family":"Bragg","given":"Melvyn"}],"accessed":{"date-parts":[["2016",6,8]]}}}],"schema":"https://github.com/citation-style-language/schema/raw/master/csl-citation.json"} </w:instrText>
       </w:r>
       <w:r>
         <w:fldChar w:fldCharType="separate"/>
       </w:r>
       <w:r>
         <w:rPr>
-          <w:rFonts w:ascii="Calibri" w:hAnsi="Calibri" w:cs="Calibri"/>
-        </w:rPr>
-        <w:t>Bragg.</w:t>
+          <w:rFonts w:ascii="Calibri" w:hAnsi="Calibri" w:cs="Times New Roman"/>
+          <w:szCs w:val="24"/>
+        </w:rPr>
+        <w:t>Bragg, ‘Prayer’.</w:t>
       </w:r>
       <w:r>
         <w:fldChar w:fldCharType="end"/>
@@ -1796,14 +1988,14 @@
       </w:r>
       <w:r>
         <w:rPr>
-          <w:rFonts w:ascii="Calibri" w:hAnsi="Calibri" w:cs="Calibri"/>
+          <w:rFonts w:ascii="Calibri" w:hAnsi="Calibri" w:cs="Times New Roman"/>
           <w:szCs w:val="24"/>
         </w:rPr>
         <w:t xml:space="preserve">Wayne Grudem, ‘The Offices of Christ: Prophet, Priest and King (Outline)’, </w:t>
       </w:r>
       <w:r>
         <w:rPr>
-          <w:rFonts w:ascii="Calibri" w:hAnsi="Calibri" w:cs="Calibri"/>
+          <w:rFonts w:ascii="Calibri" w:hAnsi="Calibri" w:cs="Times New Roman"/>
           <w:i/>
           <w:iCs/>
           <w:szCs w:val="24"/>
@@ -1812,7 +2004,7 @@
       </w:r>
       <w:r>
         <w:rPr>
-          <w:rFonts w:ascii="Calibri" w:hAnsi="Calibri" w:cs="Calibri"/>
+          <w:rFonts w:ascii="Calibri" w:hAnsi="Calibri" w:cs="Times New Roman"/>
           <w:szCs w:val="24"/>
         </w:rPr>
         <w:t>, 2007 &lt;http://life.biblechurch.org/slifejom/nurturing-publications/1909-the-offices-of-christ-prophet-priest-and-king-outline-by-wayne-grudem.html&gt; [accessed 13 November 2014].</w:t>
@@ -1840,16 +2032,17 @@
         <w:fldChar w:fldCharType="begin"/>
       </w:r>
       <w:r>
-        <w:instrText xml:space="preserve"> ADDIN ZOTERO_ITEM CSL_CITATION {"citationID":"kgRBbmGk","properties":{"formattedCitation":"Grudem.","plainCitation":"Grudem.","noteIndex":14},"citationItems":[{"id":36,"uris":["http://zotero.org/groups/2555595/items/Z6HXT27R"],"uri":["http://zotero.org/groups/2555595/items/Z6HXT27R"],"itemData":{"id":36,"type":"post-weblog","container-title":"The spiritual life network","title":"The offices of Christ: prophet, priest and king (outline)","title-short":"Offices of Christ","URL":"http://life.biblechurch.org/slifejom/nurturing-publications/1909-the-offices-of-christ-prophet-priest-and-king-outline-by-wayne-grudem.html","author":[{"family":"Grudem","given":"Wayne"}],"accessed":{"date-parts":[["2014",11,13]]},"issued":{"date-parts":[["2007"]]}}}],"schema":"https://github.com/citation-style-language/schema/raw/master/csl-citation.json"} </w:instrText>
+        <w:instrText xml:space="preserve"> ADDIN ZOTERO_ITEM CSL_CITATION {"citationID":"kgRBbmGk","properties":{"formattedCitation":"Grudem, \\uc0\\u8216{}Offices of Christ\\uc0\\u8217{}.","plainCitation":"Grudem, ‘Offices of Christ’.","noteIndex":14},"citationItems":[{"id":36,"uris":["http://zotero.org/groups/2555595/items/Z6HXT27R"],"uri":["http://zotero.org/groups/2555595/items/Z6HXT27R"],"itemData":{"id":36,"type":"post-weblog","container-title":"The spiritual life network","title":"The offices of Christ: prophet, priest and king (outline)","title-short":"Offices of Christ","URL":"http://life.biblechurch.org/slifejom/nurturing-publications/1909-the-offices-of-christ-prophet-priest-and-king-outline-by-wayne-grudem.html","author":[{"family":"Grudem","given":"Wayne"}],"accessed":{"date-parts":[["2014",11,13]]},"issued":{"date-parts":[["2007"]]}}}],"schema":"https://github.com/citation-style-language/schema/raw/master/csl-citation.json"} </w:instrText>
       </w:r>
       <w:r>
         <w:fldChar w:fldCharType="separate"/>
       </w:r>
       <w:r>
         <w:rPr>
-          <w:rFonts w:ascii="Calibri" w:hAnsi="Calibri" w:cs="Calibri"/>
-        </w:rPr>
-        <w:t>Grudem.</w:t>
+          <w:rFonts w:ascii="Calibri" w:hAnsi="Calibri" w:cs="Times New Roman"/>
+          <w:szCs w:val="24"/>
+        </w:rPr>
+        <w:t>Grudem, ‘Offices of Christ’.</w:t>
       </w:r>
       <w:r>
         <w:fldChar w:fldCharType="end"/>
@@ -1874,37 +2067,21 @@
         <w:fldChar w:fldCharType="begin"/>
       </w:r>
       <w:r>
-        <w:instrText xml:space="preserve"> ADDIN ZOTERO_ITEM CSL_CITATION {"citationID":"A9HK9PEY","properties":{"formattedCitation":"C. Stephen Evans, \\uc0\\u8216{}Moral Arguments for the Existence of God\\uc0\\u8217{}, ed. by Edward N. Zalta, {\\i{}The Stanford Encyclopedia of Philosophy} (Metaphysics Research Lab, Stanford University, 2016) &lt;https://plato.stanford.edu/archives/win2016/entries/moral-arguments-god/&gt; [accessed 12 January 2017].","plainCitation":"C. Stephen Evans, ‘Moral Arguments for the Existence of God’, ed. by Edward N. Zalta, The Stanford Encyclopedia of Philosophy (Metaphysics Research Lab, Stanford University, 2016) &lt;https://plato.stanford.edu/archives/win2016/entries/moral-arguments-god/&gt; [accessed 12 January 2017].","noteIndex":15},"citationItems":[{"id":35,"uris":["http://zotero.org/groups/2555595/items/K2K426VA"],"uri":["http://zotero.org/groups/2555595/items/K2K426VA"],"itemData":{"id":35,"type":"entry-encyclopedia","container-title":"The Stanford encyclopedia of philosophy","edition":"Winter 2016","publisher":"Metaphysics Research Lab, Stanford University","title":"Moral arguments for the existence of God","title-short":"Moral argument","URL":"https://plato.stanford.edu/archives/win2016/entries/moral-arguments-god/","author":[{"family":"Evans","given":"C. Stephen"}],"editor":[{"literal":"Edward N. Zalta"}],"accessed":{"date-parts":[["2017",1,12]]},"issued":{"date-parts":[["2016"]]}}}],"schema":"https://github.com/citation-style-language/schema/raw/master/csl-citation.json"} </w:instrText>
+        <w:instrText xml:space="preserve"> ADDIN ZOTERO_ITEM CSL_CITATION {"citationID":"A9HK9PEY","properties":{"formattedCitation":"C. Stephen Evans, \\uc0\\u8216{}Moral Arguments for the Existence of God\\uc0\\u8217{}, in {\\i{}The Stanford Encyclopedia of Philosophy}, ed. Edward N. Zalta, Winter 2016 (Metaphysics Research Lab, Stanford University, 2016) &lt;https://plato.stanford.edu/archives/win2016/entries/moral-arguments-god/&gt; [accessed 12 January 2017].","plainCitation":"C. Stephen Evans, ‘Moral Arguments for the Existence of God’, in The Stanford Encyclopedia of Philosophy, ed. Edward N. Zalta, Winter 2016 (Metaphysics Research Lab, Stanford University, 2016) &lt;https://plato.stanford.edu/archives/win2016/entries/moral-arguments-god/&gt; [accessed 12 January 2017].","noteIndex":15},"citationItems":[{"id":35,"uris":["http://zotero.org/groups/2555595/items/K2K426VA"],"uri":["http://zotero.org/groups/2555595/items/K2K426VA"],"itemData":{"id":35,"type":"entry-encyclopedia","container-title":"The Stanford encyclopedia of philosophy","edition":"Winter 2016","publisher":"Metaphysics Research Lab, Stanford University","title":"Moral arguments for the existence of God","title-short":"Moral argument","URL":"https://plato.stanford.edu/archives/win2016/entries/moral-arguments-god/","author":[{"family":"Evans","given":"C. Stephen"}],"editor":[{"literal":"Edward N. Zalta"}],"accessed":{"date-parts":[["2017",1,12]]},"issued":{"date-parts":[["2016"]]}}}],"schema":"https://github.com/citation-style-language/schema/raw/master/csl-citation.json"} </w:instrText>
       </w:r>
       <w:r>
         <w:fldChar w:fldCharType="separate"/>
       </w:r>
       <w:r>
         <w:rPr>
-          <w:rFonts w:ascii="Calibri" w:hAnsi="Calibri" w:cs="Calibri"/>
-          <w:szCs w:val="24"/>
-        </w:rPr>
-        <w:t xml:space="preserve">C. Stephen Evans, ‘Moral Arguments for the Existence of God’, ed. by Edward N. </w:t>
-      </w:r>
-      <w:proofErr w:type="spellStart"/>
-      <w:r>
-        <w:rPr>
-          <w:rFonts w:ascii="Calibri" w:hAnsi="Calibri" w:cs="Calibri"/>
-          <w:szCs w:val="24"/>
-        </w:rPr>
-        <w:t>Zalta</w:t>
-      </w:r>
-      <w:proofErr w:type="spellEnd"/>
-      <w:r>
-        <w:rPr>
-          <w:rFonts w:ascii="Calibri" w:hAnsi="Calibri" w:cs="Calibri"/>
-          <w:szCs w:val="24"/>
-        </w:rPr>
-        <w:t xml:space="preserve">, </w:t>
-      </w:r>
-      <w:r>
-        <w:rPr>
-          <w:rFonts w:ascii="Calibri" w:hAnsi="Calibri" w:cs="Calibri"/>
+          <w:rFonts w:ascii="Calibri" w:hAnsi="Calibri" w:cs="Times New Roman"/>
+          <w:szCs w:val="24"/>
+        </w:rPr>
+        <w:t xml:space="preserve">C. Stephen Evans, ‘Moral Arguments for the Existence of God’, in </w:t>
+      </w:r>
+      <w:r>
+        <w:rPr>
+          <w:rFonts w:ascii="Calibri" w:hAnsi="Calibri" w:cs="Times New Roman"/>
           <w:i/>
           <w:iCs/>
           <w:szCs w:val="24"/>
@@ -1914,7 +2091,7 @@
       <w:proofErr w:type="spellStart"/>
       <w:r>
         <w:rPr>
-          <w:rFonts w:ascii="Calibri" w:hAnsi="Calibri" w:cs="Calibri"/>
+          <w:rFonts w:ascii="Calibri" w:hAnsi="Calibri" w:cs="Times New Roman"/>
           <w:i/>
           <w:iCs/>
           <w:szCs w:val="24"/>
@@ -1924,7 +2101,7 @@
       <w:proofErr w:type="spellEnd"/>
       <w:r>
         <w:rPr>
-          <w:rFonts w:ascii="Calibri" w:hAnsi="Calibri" w:cs="Calibri"/>
+          <w:rFonts w:ascii="Calibri" w:hAnsi="Calibri" w:cs="Times New Roman"/>
           <w:i/>
           <w:iCs/>
           <w:szCs w:val="24"/>
@@ -1933,10 +2110,26 @@
       </w:r>
       <w:r>
         <w:rPr>
-          <w:rFonts w:ascii="Calibri" w:hAnsi="Calibri" w:cs="Calibri"/>
-          <w:szCs w:val="24"/>
-        </w:rPr>
-        <w:t xml:space="preserve"> (Metaphysics Research Lab, Stanford University, 2016) &lt;https://plato.stanford.edu/archives/win2016/entries/moral-arguments-god/&gt; [accessed 12 January 2017].</w:t>
+          <w:rFonts w:ascii="Calibri" w:hAnsi="Calibri" w:cs="Times New Roman"/>
+          <w:szCs w:val="24"/>
+        </w:rPr>
+        <w:t xml:space="preserve">, ed. Edward N. </w:t>
+      </w:r>
+      <w:proofErr w:type="spellStart"/>
+      <w:r>
+        <w:rPr>
+          <w:rFonts w:ascii="Calibri" w:hAnsi="Calibri" w:cs="Times New Roman"/>
+          <w:szCs w:val="24"/>
+        </w:rPr>
+        <w:t>Zalta</w:t>
+      </w:r>
+      <w:proofErr w:type="spellEnd"/>
+      <w:r>
+        <w:rPr>
+          <w:rFonts w:ascii="Calibri" w:hAnsi="Calibri" w:cs="Times New Roman"/>
+          <w:szCs w:val="24"/>
+        </w:rPr>
+        <w:t>, Winter 2016 (Metaphysics Research Lab, Stanford University, 2016) &lt;https://plato.stanford.edu/archives/win2016/entries/moral-arguments-god/&gt; [accessed 12 January 2017].</w:t>
       </w:r>
       <w:r>
         <w:fldChar w:fldCharType="end"/>
@@ -1961,16 +2154,17 @@
         <w:fldChar w:fldCharType="begin"/>
       </w:r>
       <w:r>
-        <w:instrText xml:space="preserve"> ADDIN ZOTERO_ITEM CSL_CITATION {"citationID":"6kmNVunO","properties":{"formattedCitation":"Evans.","plainCitation":"Evans.","noteIndex":16},"citationItems":[{"id":35,"uris":["http://zotero.org/groups/2555595/items/K2K426VA"],"uri":["http://zotero.org/groups/2555595/items/K2K426VA"],"itemData":{"id":35,"type":"entry-encyclopedia","container-title":"The Stanford encyclopedia of philosophy","edition":"Winter 2016","publisher":"Metaphysics Research Lab, Stanford University","title":"Moral arguments for the existence of God","title-short":"Moral argument","URL":"https://plato.stanford.edu/archives/win2016/entries/moral-arguments-god/","author":[{"family":"Evans","given":"C. Stephen"}],"editor":[{"literal":"Edward N. Zalta"}],"accessed":{"date-parts":[["2017",1,12]]},"issued":{"date-parts":[["2016"]]}}}],"schema":"https://github.com/citation-style-language/schema/raw/master/csl-citation.json"} </w:instrText>
+        <w:instrText xml:space="preserve"> ADDIN ZOTERO_ITEM CSL_CITATION {"citationID":"6kmNVunO","properties":{"formattedCitation":"Evans, \\uc0\\u8216{}Moral Argument\\uc0\\u8217{}.","plainCitation":"Evans, ‘Moral Argument’.","noteIndex":16},"citationItems":[{"id":35,"uris":["http://zotero.org/groups/2555595/items/K2K426VA"],"uri":["http://zotero.org/groups/2555595/items/K2K426VA"],"itemData":{"id":35,"type":"entry-encyclopedia","container-title":"The Stanford encyclopedia of philosophy","edition":"Winter 2016","publisher":"Metaphysics Research Lab, Stanford University","title":"Moral arguments for the existence of God","title-short":"Moral argument","URL":"https://plato.stanford.edu/archives/win2016/entries/moral-arguments-god/","author":[{"family":"Evans","given":"C. Stephen"}],"editor":[{"literal":"Edward N. Zalta"}],"accessed":{"date-parts":[["2017",1,12]]},"issued":{"date-parts":[["2016"]]}}}],"schema":"https://github.com/citation-style-language/schema/raw/master/csl-citation.json"} </w:instrText>
       </w:r>
       <w:r>
         <w:fldChar w:fldCharType="separate"/>
       </w:r>
       <w:r>
         <w:rPr>
-          <w:rFonts w:ascii="Calibri" w:hAnsi="Calibri" w:cs="Calibri"/>
-        </w:rPr>
-        <w:t>Evans.</w:t>
+          <w:rFonts w:ascii="Calibri" w:hAnsi="Calibri" w:cs="Times New Roman"/>
+          <w:szCs w:val="24"/>
+        </w:rPr>
+        <w:t>Evans, ‘Moral Argument’.</w:t>
       </w:r>
       <w:r>
         <w:fldChar w:fldCharType="end"/>
@@ -1995,17 +2189,33 @@
         <w:fldChar w:fldCharType="begin"/>
       </w:r>
       <w:r>
-        <w:instrText xml:space="preserve"> ADDIN ZOTERO_ITEM CSL_CITATION {"citationID":"1qhG05Os","properties":{"formattedCitation":"Michael Preciado, \\uc0\\u8216{}The Compatibility of Guidance Control and Reformed Theology\\uc0\\u8217{} (unpublished PhD, UHI/Aberdeen, 2017), p. 123.","plainCitation":"Michael Preciado, ‘The Compatibility of Guidance Control and Reformed Theology’ (unpublished PhD, UHI/Aberdeen, 2017), p. 123.","noteIndex":17},"citationItems":[{"id":34,"uris":["http://zotero.org/groups/2555595/items/IDAG3KRC"],"uri":["http://zotero.org/groups/2555595/items/IDAG3KRC"],"itemData":{"id":34,"type":"thesis","genre":"PhD","publisher":"UHI/Aberdeen","title":"The compatibility of guidance control and reformed theology","title-short":"Guidance control","author":[{"family":"Preciado","given":"Michael"}],"issued":{"date-parts":[["2017"]]}},"locator":"123"}],"schema":"https://github.com/citation-style-language/schema/raw/master/csl-citation.json"} </w:instrText>
+        <w:instrText xml:space="preserve"> ADDIN ZOTERO_ITEM CSL_CITATION {"citationID":"1qhG05Os","properties":{"formattedCitation":"Michael Preciado, {\\i{}The Compatibility of Guidance Control and Reformed Theology} (UHI/Aberdeen: PhD, 2017), 123.","plainCitation":"Michael Preciado, The Compatibility of Guidance Control and Reformed Theology (UHI/Aberdeen: PhD, 2017), 123.","noteIndex":17},"citationItems":[{"id":34,"uris":["http://zotero.org/groups/2555595/items/IDAG3KRC"],"uri":["http://zotero.org/groups/2555595/items/IDAG3KRC"],"itemData":{"id":34,"type":"thesis","genre":"PhD","publisher":"UHI/Aberdeen","title":"The compatibility of guidance control and reformed theology","title-short":"Guidance control","author":[{"family":"Preciado","given":"Michael"}],"issued":{"date-parts":[["2017"]]}},"locator":"123"}],"schema":"https://github.com/citation-style-language/schema/raw/master/csl-citation.json"} </w:instrText>
       </w:r>
       <w:r>
         <w:fldChar w:fldCharType="separate"/>
       </w:r>
       <w:r>
         <w:rPr>
-          <w:rFonts w:ascii="Calibri" w:hAnsi="Calibri" w:cs="Calibri"/>
-          <w:szCs w:val="24"/>
-        </w:rPr>
-        <w:t>Michael Preciado, ‘The Compatibility of Guidance Control and Reformed Theology’ (unpublished PhD, UHI/Aberdeen, 2017), p. 123.</w:t>
+          <w:rFonts w:ascii="Calibri" w:hAnsi="Calibri" w:cs="Times New Roman"/>
+          <w:szCs w:val="24"/>
+        </w:rPr>
+        <w:t xml:space="preserve">Michael Preciado, </w:t>
+      </w:r>
+      <w:r>
+        <w:rPr>
+          <w:rFonts w:ascii="Calibri" w:hAnsi="Calibri" w:cs="Times New Roman"/>
+          <w:i/>
+          <w:iCs/>
+          <w:szCs w:val="24"/>
+        </w:rPr>
+        <w:t>The Compatibility of Guidance Control and Reformed Theology</w:t>
+      </w:r>
+      <w:r>
+        <w:rPr>
+          <w:rFonts w:ascii="Calibri" w:hAnsi="Calibri" w:cs="Times New Roman"/>
+          <w:szCs w:val="24"/>
+        </w:rPr>
+        <w:t xml:space="preserve"> (UHI/Aberdeen: PhD, 2017), 123.</w:t>
       </w:r>
       <w:r>
         <w:fldChar w:fldCharType="end"/>
@@ -2030,16 +2240,33 @@
         <w:fldChar w:fldCharType="begin"/>
       </w:r>
       <w:r>
-        <w:instrText xml:space="preserve"> ADDIN ZOTERO_ITEM CSL_CITATION {"citationID":"l5xNFQqK","properties":{"formattedCitation":"Preciado, p. 124.","plainCitation":"Preciado, p. 124.","noteIndex":18},"citationItems":[{"id":34,"uris":["http://zotero.org/groups/2555595/items/IDAG3KRC"],"uri":["http://zotero.org/groups/2555595/items/IDAG3KRC"],"itemData":{"id":34,"type":"thesis","genre":"PhD","publisher":"UHI/Aberdeen","title":"The compatibility of guidance control and reformed theology","title-short":"Guidance control","author":[{"family":"Preciado","given":"Michael"}],"issued":{"date-parts":[["2017"]]}},"locator":"124"}],"schema":"https://github.com/citation-style-language/schema/raw/master/csl-citation.json"} </w:instrText>
+        <w:instrText xml:space="preserve"> ADDIN ZOTERO_ITEM CSL_CITATION {"citationID":"l5xNFQqK","properties":{"formattedCitation":"Preciado, {\\i{}Guidance Control}, 124.","plainCitation":"Preciado, Guidance Control, 124.","noteIndex":18},"citationItems":[{"id":34,"uris":["http://zotero.org/groups/2555595/items/IDAG3KRC"],"uri":["http://zotero.org/groups/2555595/items/IDAG3KRC"],"itemData":{"id":34,"type":"thesis","genre":"PhD","publisher":"UHI/Aberdeen","title":"The compatibility of guidance control and reformed theology","title-short":"Guidance control","author":[{"family":"Preciado","given":"Michael"}],"issued":{"date-parts":[["2017"]]}},"locator":"124"}],"schema":"https://github.com/citation-style-language/schema/raw/master/csl-citation.json"} </w:instrText>
       </w:r>
       <w:r>
         <w:fldChar w:fldCharType="separate"/>
       </w:r>
       <w:r>
         <w:rPr>
-          <w:rFonts w:ascii="Calibri" w:hAnsi="Calibri" w:cs="Calibri"/>
-        </w:rPr>
-        <w:t>Preciado, p. 124.</w:t>
+          <w:rFonts w:ascii="Calibri" w:hAnsi="Calibri" w:cs="Times New Roman"/>
+          <w:szCs w:val="24"/>
+        </w:rPr>
+        <w:t xml:space="preserve">Preciado, </w:t>
+      </w:r>
+      <w:r>
+        <w:rPr>
+          <w:rFonts w:ascii="Calibri" w:hAnsi="Calibri" w:cs="Times New Roman"/>
+          <w:i/>
+          <w:iCs/>
+          <w:szCs w:val="24"/>
+        </w:rPr>
+        <w:t>Guidance Control</w:t>
+      </w:r>
+      <w:r>
+        <w:rPr>
+          <w:rFonts w:ascii="Calibri" w:hAnsi="Calibri" w:cs="Times New Roman"/>
+          <w:szCs w:val="24"/>
+        </w:rPr>
+        <w:t>, 124.</w:t>
       </w:r>
       <w:r>
         <w:fldChar w:fldCharType="end"/>
@@ -2071,7 +2298,7 @@
       </w:r>
       <w:r>
         <w:rPr>
-          <w:rFonts w:ascii="Calibri" w:hAnsi="Calibri" w:cs="Calibri"/>
+          <w:rFonts w:ascii="Calibri" w:hAnsi="Calibri" w:cs="Times New Roman"/>
           <w:szCs w:val="24"/>
         </w:rPr>
         <w:t>Bruce McCormack, ‘That He May Have Mercy upon All: Karl Barth and the Problem of Universalism’ (presented at the Karl Barth conference, Princeton Seminary: unpublished, 2007).</w:t>
@@ -2099,16 +2326,17 @@
         <w:fldChar w:fldCharType="begin"/>
       </w:r>
       <w:r>
-        <w:instrText xml:space="preserve"> ADDIN ZOTERO_ITEM CSL_CITATION {"citationID":"1ox8Izwd","properties":{"formattedCitation":"McCormack.","plainCitation":"McCormack.","noteIndex":20},"citationItems":[{"id":33,"uris":["http://zotero.org/groups/2555595/items/C9PKJUC2"],"uri":["http://zotero.org/groups/2555595/items/C9PKJUC2"],"itemData":{"id":33,"type":"paper-conference","event":"Karl Barth conference","event-place":"Princeton Seminary","publisher":"unpublished","publisher-place":"Princeton Seminary","title":"That He may have mercy upon all: Karl Barth and the problem of universalism","title-short":"Mercy upon all","author":[{"family":"McCormack","given":"Bruce"}],"issued":{"date-parts":[["2007"]]}}}],"schema":"https://github.com/citation-style-language/schema/raw/master/csl-citation.json"} </w:instrText>
+        <w:instrText xml:space="preserve"> ADDIN ZOTERO_ITEM CSL_CITATION {"citationID":"1ox8Izwd","properties":{"formattedCitation":"McCormack, \\uc0\\u8216{}Mercy upon All\\uc0\\u8217{}.","plainCitation":"McCormack, ‘Mercy upon All’.","noteIndex":20},"citationItems":[{"id":33,"uris":["http://zotero.org/groups/2555595/items/C9PKJUC2"],"uri":["http://zotero.org/groups/2555595/items/C9PKJUC2"],"itemData":{"id":33,"type":"paper-conference","event":"Karl Barth conference","event-place":"Princeton Seminary","publisher":"unpublished","publisher-place":"Princeton Seminary","title":"That He may have mercy upon all: Karl Barth and the problem of universalism","title-short":"Mercy upon all","author":[{"family":"McCormack","given":"Bruce"}],"issued":{"date-parts":[["2007"]]}}}],"schema":"https://github.com/citation-style-language/schema/raw/master/csl-citation.json"} </w:instrText>
       </w:r>
       <w:r>
         <w:fldChar w:fldCharType="separate"/>
       </w:r>
       <w:r>
         <w:rPr>
-          <w:rFonts w:ascii="Calibri" w:hAnsi="Calibri" w:cs="Calibri"/>
-        </w:rPr>
-        <w:t>McCormack.</w:t>
+          <w:rFonts w:ascii="Calibri" w:hAnsi="Calibri" w:cs="Times New Roman"/>
+          <w:szCs w:val="24"/>
+        </w:rPr>
+        <w:t>McCormack, ‘Mercy upon All’.</w:t>
       </w:r>
       <w:r>
         <w:fldChar w:fldCharType="end"/>
@@ -2133,21 +2361,21 @@
         <w:fldChar w:fldCharType="begin"/>
       </w:r>
       <w:r>
-        <w:instrText xml:space="preserve"> ADDIN ZOTERO_ITEM CSL_CITATION {"citationID":"5gc8Ltw5","properties":{"formattedCitation":"John Calvin, {\\i{}Institutes of the Christian Religion}, ed. by Ford Lewis Battles (Philadelphia: Westminster, 1960), sec. 4.17.3.","plainCitation":"John Calvin, Institutes of the Christian Religion, ed. by Ford Lewis Battles (Philadelphia: Westminster, 1960), sec. 4.17.3.","noteIndex":21},"citationItems":[{"id":32,"uris":["http://zotero.org/groups/2555595/items/PF2VPIXG"],"uri":["http://zotero.org/groups/2555595/items/PF2VPIXG"],"itemData":{"id":32,"type":"book","event-place":"Philadelphia","language":"English","note":"OCLC: 521951621","publisher":"Westminster","publisher-place":"Philadelphia","source":"Open WorldCat","title":"Institutes of the Christian religion","title-short":"Institutes","author":[{"family":"Calvin","given":"John"}],"editor":[{"family":"Battles","given":"Ford Lewis"}],"issued":{"date-parts":[["1960"]]}},"locator":"4.17.3","label":"section"}],"schema":"https://github.com/citation-style-language/schema/raw/master/csl-citation.json"} </w:instrText>
+        <w:instrText xml:space="preserve"> ADDIN ZOTERO_ITEM CSL_CITATION {"citationID":"5gc8Ltw5","properties":{"formattedCitation":"John Calvin, {\\i{}Institutes of the Christian Religion}, ed. Ford Lewis Battles (Philadelphia: Westminster, 1960), 4.17.3.","plainCitation":"John Calvin, Institutes of the Christian Religion, ed. Ford Lewis Battles (Philadelphia: Westminster, 1960), 4.17.3.","noteIndex":21},"citationItems":[{"id":32,"uris":["http://zotero.org/groups/2555595/items/PF2VPIXG"],"uri":["http://zotero.org/groups/2555595/items/PF2VPIXG"],"itemData":{"id":32,"type":"book","event-place":"Philadelphia","language":"English","note":"OCLC: 521951621","publisher":"Westminster","publisher-place":"Philadelphia","source":"Open WorldCat","title":"Institutes of the Christian religion","title-short":"Institutes","author":[{"family":"Calvin","given":"John"}],"editor":[{"family":"Battles","given":"Ford Lewis"}],"issued":{"date-parts":[["1960"]]}},"locator":"4.17.3","label":"section"}],"schema":"https://github.com/citation-style-language/schema/raw/master/csl-citation.json"} </w:instrText>
       </w:r>
       <w:r>
         <w:fldChar w:fldCharType="separate"/>
       </w:r>
       <w:r>
         <w:rPr>
-          <w:rFonts w:ascii="Calibri" w:hAnsi="Calibri" w:cs="Calibri"/>
+          <w:rFonts w:ascii="Calibri" w:hAnsi="Calibri" w:cs="Times New Roman"/>
           <w:szCs w:val="24"/>
         </w:rPr>
         <w:t xml:space="preserve">John Calvin, </w:t>
       </w:r>
       <w:r>
         <w:rPr>
-          <w:rFonts w:ascii="Calibri" w:hAnsi="Calibri" w:cs="Calibri"/>
+          <w:rFonts w:ascii="Calibri" w:hAnsi="Calibri" w:cs="Times New Roman"/>
           <w:i/>
           <w:iCs/>
           <w:szCs w:val="24"/>
@@ -2156,10 +2384,10 @@
       </w:r>
       <w:r>
         <w:rPr>
-          <w:rFonts w:ascii="Calibri" w:hAnsi="Calibri" w:cs="Calibri"/>
-          <w:szCs w:val="24"/>
-        </w:rPr>
-        <w:t>, ed. by Ford Lewis Battles (Philadelphia: Westminster, 1960), sec. 4.17.3.</w:t>
+          <w:rFonts w:ascii="Calibri" w:hAnsi="Calibri" w:cs="Times New Roman"/>
+          <w:szCs w:val="24"/>
+        </w:rPr>
+        <w:t>, ed. Ford Lewis Battles (Philadelphia: Westminster, 1960), 4.17.3.</w:t>
       </w:r>
       <w:r>
         <w:fldChar w:fldCharType="end"/>
@@ -3540,6 +3768,52 @@
       <w:lang w:val="en-GB" w:eastAsia="en-GB"/>
     </w:rPr>
   </w:style>
+  <w:style w:type="character" w:styleId="IntenseEmphasis">
+    <w:name w:val="Intense Emphasis"/>
+    <w:basedOn w:val="DefaultParagraphFont"/>
+    <w:uiPriority w:val="21"/>
+    <w:qFormat/>
+    <w:rsid w:val="00C65701"/>
+    <w:rPr>
+      <w:i/>
+      <w:iCs/>
+      <w:color w:val="4472C4" w:themeColor="accent1"/>
+    </w:rPr>
+  </w:style>
+  <w:style w:type="paragraph" w:styleId="Quote">
+    <w:name w:val="Quote"/>
+    <w:basedOn w:val="Normal"/>
+    <w:next w:val="Normal"/>
+    <w:link w:val="QuoteChar"/>
+    <w:uiPriority w:val="29"/>
+    <w:qFormat/>
+    <w:rsid w:val="008F72F1"/>
+    <w:pPr>
+      <w:spacing w:before="200"/>
+      <w:ind w:left="864" w:right="864"/>
+      <w:jc w:val="center"/>
+    </w:pPr>
+    <w:rPr>
+      <w:i/>
+      <w:iCs/>
+      <w:color w:val="404040" w:themeColor="text1" w:themeTint="BF"/>
+    </w:rPr>
+  </w:style>
+  <w:style w:type="character" w:customStyle="1" w:styleId="QuoteChar">
+    <w:name w:val="Quote Char"/>
+    <w:basedOn w:val="DefaultParagraphFont"/>
+    <w:link w:val="Quote"/>
+    <w:uiPriority w:val="29"/>
+    <w:rsid w:val="008F72F1"/>
+    <w:rPr>
+      <w:i/>
+      <w:iCs/>
+      <w:color w:val="404040" w:themeColor="text1" w:themeTint="BF"/>
+      <w:sz w:val="24"/>
+      <w:szCs w:val="24"/>
+      <w:lang w:val="en-GB" w:eastAsia="en-GB"/>
+    </w:rPr>
+  </w:style>
 </w:styles>
 </file>
 
@@ -3809,7 +4083,7 @@
 </file>
 
 <file path=customXml/itemProps1.xml><?xml version="1.0" encoding="utf-8"?>
-<ds:datastoreItem xmlns:ds="http://schemas.openxmlformats.org/officeDocument/2006/customXml" ds:itemID="{D70617FE-5BFA-45EE-827E-50EA7AD97D75}">
+<ds:datastoreItem xmlns:ds="http://schemas.openxmlformats.org/officeDocument/2006/customXml" ds:itemID="{985BF335-695D-4E29-8595-16E33CA15A7F}">
   <ds:schemaRefs>
     <ds:schemaRef ds:uri="http://schemas.openxmlformats.org/officeDocument/2006/bibliography"/>
   </ds:schemaRefs>

</xml_diff>